<commit_message>
feat: update sample report layout and enhance account summary details
</commit_message>
<xml_diff>
--- a/static/sample_report.docx
+++ b/static/sample_report.docx
@@ -199,8 +199,8 @@
           </mc:Choice>
           <mc:Fallback>
             <w:pict>
-              <v:shape w14:anchorId="4DDEA089" id="Rectangle 51" o:spid="_x0000_s1026" style="position:absolute;margin-left:-54.5pt;margin-top:-57.7pt;width:8in;height:88.95pt;z-index:251662336;visibility:visible;mso-wrap-style:square;mso-wrap-distance-left:9pt;mso-wrap-distance-top:0;mso-wrap-distance-right:9pt;mso-wrap-distance-bottom:0;mso-position-horizontal:absolute;mso-position-horizontal-relative:text;mso-position-vertical:absolute;mso-position-vertical-relative:text;v-text-anchor:middle" coordsize="7312660,1129665" o:gfxdata="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" path="m,l7312660,r,1129665l3619500,733425,,1091565,,xe" fillcolor="#4caf50" stroked="f" strokeweight="2pt">
-                <v:fill r:id="rId7" o:title="" color2="white [3212]" type="pattern"/>
+              <v:shape w14:anchorId="15584529" id="Rectangle 51" o:spid="_x0000_s1026" style="position:absolute;margin-left:-54.5pt;margin-top:-57.7pt;width:8in;height:88.95pt;z-index:251662336;visibility:visible;mso-wrap-style:square;mso-wrap-distance-left:9pt;mso-wrap-distance-top:0;mso-wrap-distance-right:9pt;mso-wrap-distance-bottom:0;mso-position-horizontal:absolute;mso-position-horizontal-relative:text;mso-position-vertical:absolute;mso-position-vertical-relative:text;v-text-anchor:middle" coordsize="7312660,1129665" o:gfxdata="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" path="m,l7312660,r,1129665l3619500,733425,,1091565,,xe" fillcolor="#4caf50" stroked="f" strokeweight="2pt">
+                <v:fill r:id="rId8" o:title="" color2="white [3212]" type="pattern"/>
                 <v:path arrowok="t" o:connecttype="custom" o:connectlocs="0,0;7315200,0;7315200,1129362;3620757,733228;0,1091272;0,0" o:connectangles="0,0,0,0,0,0"/>
               </v:shape>
             </w:pict>
@@ -229,7 +229,7 @@
                     <pic:cNvPicPr preferRelativeResize="0"/>
                   </pic:nvPicPr>
                   <pic:blipFill>
-                    <a:blip r:embed="rId8"/>
+                    <a:blip r:embed="rId9"/>
                     <a:srcRect l="17000" t="17600" r="17400" b="19400"/>
                     <a:stretch>
                       <a:fillRect/>
@@ -448,12 +448,13 @@
         <w:tblLook w:val="0620" w:firstRow="1" w:lastRow="0" w:firstColumn="0" w:lastColumn="0" w:noHBand="1" w:noVBand="1"/>
       </w:tblPr>
       <w:tblGrid>
-        <w:gridCol w:w="794"/>
+        <w:gridCol w:w="749"/>
         <w:gridCol w:w="817"/>
-        <w:gridCol w:w="1772"/>
-        <w:gridCol w:w="1856"/>
-        <w:gridCol w:w="2588"/>
-        <w:gridCol w:w="1523"/>
+        <w:gridCol w:w="1673"/>
+        <w:gridCol w:w="1896"/>
+        <w:gridCol w:w="1769"/>
+        <w:gridCol w:w="1216"/>
+        <w:gridCol w:w="1230"/>
       </w:tblGrid>
       <w:tr>
         <w:trPr>
@@ -462,7 +463,6 @@
         <w:tc>
           <w:tcPr>
             <w:tcW w:w="0" w:type="auto"/>
-            <w:shd w:val="clear" w:color="auto" w:fill="4CAF50"/>
             <w:hideMark/>
           </w:tcPr>
           <w:p>
@@ -470,6 +470,7 @@
               <w:widowControl/>
               <w:rPr>
                 <w:rFonts w:eastAsia="Times New Roman"/>
+                <w:color w:val="1B1C1D"/>
                 <w:sz w:val="24"/>
                 <w:szCs w:val="24"/>
               </w:rPr>
@@ -477,8 +478,10 @@
             <w:r>
               <w:rPr>
                 <w:rFonts w:eastAsia="Times New Roman"/>
-                <w:sz w:val="24"/>
-                <w:szCs w:val="24"/>
+                <w:color w:val="1B1C1D"/>
+                <w:sz w:val="24"/>
+                <w:szCs w:val="24"/>
+                <w:bdr w:val="none" w:sz="0" w:space="0" w:color="auto" w:frame="1"/>
               </w:rPr>
               <w:t>Date</w:t>
             </w:r>
@@ -487,7 +490,6 @@
         <w:tc>
           <w:tcPr>
             <w:tcW w:w="0" w:type="auto"/>
-            <w:shd w:val="clear" w:color="auto" w:fill="4CAF50"/>
             <w:hideMark/>
           </w:tcPr>
           <w:p>
@@ -495,6 +497,7 @@
               <w:widowControl/>
               <w:rPr>
                 <w:rFonts w:eastAsia="Times New Roman"/>
+                <w:color w:val="1B1C1D"/>
                 <w:sz w:val="24"/>
                 <w:szCs w:val="24"/>
               </w:rPr>
@@ -502,8 +505,10 @@
             <w:r>
               <w:rPr>
                 <w:rFonts w:eastAsia="Times New Roman"/>
-                <w:sz w:val="24"/>
-                <w:szCs w:val="24"/>
+                <w:color w:val="1B1C1D"/>
+                <w:sz w:val="24"/>
+                <w:szCs w:val="24"/>
+                <w:bdr w:val="none" w:sz="0" w:space="0" w:color="auto" w:frame="1"/>
               </w:rPr>
               <w:t>Time</w:t>
             </w:r>
@@ -512,7 +517,6 @@
         <w:tc>
           <w:tcPr>
             <w:tcW w:w="0" w:type="auto"/>
-            <w:shd w:val="clear" w:color="auto" w:fill="4CAF50"/>
             <w:hideMark/>
           </w:tcPr>
           <w:p>
@@ -520,6 +524,7 @@
               <w:widowControl/>
               <w:rPr>
                 <w:rFonts w:eastAsia="Times New Roman"/>
+                <w:color w:val="1B1C1D"/>
                 <w:sz w:val="24"/>
                 <w:szCs w:val="24"/>
               </w:rPr>
@@ -527,8 +532,10 @@
             <w:r>
               <w:rPr>
                 <w:rFonts w:eastAsia="Times New Roman"/>
-                <w:sz w:val="24"/>
-                <w:szCs w:val="24"/>
+                <w:color w:val="1B1C1D"/>
+                <w:sz w:val="24"/>
+                <w:szCs w:val="24"/>
+                <w:bdr w:val="none" w:sz="0" w:space="0" w:color="auto" w:frame="1"/>
               </w:rPr>
               <w:t>Transaction ID</w:t>
             </w:r>
@@ -537,7 +544,6 @@
         <w:tc>
           <w:tcPr>
             <w:tcW w:w="0" w:type="auto"/>
-            <w:shd w:val="clear" w:color="auto" w:fill="4CAF50"/>
             <w:hideMark/>
           </w:tcPr>
           <w:p>
@@ -545,8 +551,7 @@
               <w:widowControl/>
               <w:rPr>
                 <w:rFonts w:eastAsia="Times New Roman"/>
-                <w:b w:val="0"/>
-                <w:bCs w:val="0"/>
+                <w:color w:val="1B1C1D"/>
                 <w:sz w:val="24"/>
                 <w:szCs w:val="24"/>
               </w:rPr>
@@ -554,10 +559,10 @@
             <w:r>
               <w:rPr>
                 <w:rFonts w:eastAsia="Times New Roman"/>
-                <w:b w:val="0"/>
-                <w:bCs w:val="0"/>
-                <w:sz w:val="24"/>
-                <w:szCs w:val="24"/>
+                <w:color w:val="1B1C1D"/>
+                <w:sz w:val="24"/>
+                <w:szCs w:val="24"/>
+                <w:bdr w:val="none" w:sz="0" w:space="0" w:color="auto" w:frame="1"/>
               </w:rPr>
               <w:t>Type</w:t>
             </w:r>
@@ -566,7 +571,6 @@
         <w:tc>
           <w:tcPr>
             <w:tcW w:w="0" w:type="auto"/>
-            <w:shd w:val="clear" w:color="auto" w:fill="4CAF50"/>
             <w:hideMark/>
           </w:tcPr>
           <w:p>
@@ -574,6 +578,7 @@
               <w:widowControl/>
               <w:rPr>
                 <w:rFonts w:eastAsia="Times New Roman"/>
+                <w:color w:val="1B1C1D"/>
                 <w:sz w:val="24"/>
                 <w:szCs w:val="24"/>
               </w:rPr>
@@ -581,8 +586,10 @@
             <w:r>
               <w:rPr>
                 <w:rFonts w:eastAsia="Times New Roman"/>
-                <w:sz w:val="24"/>
-                <w:szCs w:val="24"/>
+                <w:color w:val="1B1C1D"/>
+                <w:sz w:val="24"/>
+                <w:szCs w:val="24"/>
+                <w:bdr w:val="none" w:sz="0" w:space="0" w:color="auto" w:frame="1"/>
               </w:rPr>
               <w:t>Description</w:t>
             </w:r>
@@ -591,7 +598,6 @@
         <w:tc>
           <w:tcPr>
             <w:tcW w:w="0" w:type="auto"/>
-            <w:shd w:val="clear" w:color="auto" w:fill="4CAF50"/>
             <w:hideMark/>
           </w:tcPr>
           <w:p>
@@ -599,6 +605,7 @@
               <w:widowControl/>
               <w:rPr>
                 <w:rFonts w:eastAsia="Times New Roman"/>
+                <w:color w:val="1B1C1D"/>
                 <w:sz w:val="24"/>
                 <w:szCs w:val="24"/>
               </w:rPr>
@@ -606,10 +613,39 @@
             <w:r>
               <w:rPr>
                 <w:rFonts w:eastAsia="Times New Roman"/>
-                <w:sz w:val="24"/>
-                <w:szCs w:val="24"/>
+                <w:color w:val="1B1C1D"/>
+                <w:sz w:val="24"/>
+                <w:szCs w:val="24"/>
+                <w:bdr w:val="none" w:sz="0" w:space="0" w:color="auto" w:frame="1"/>
               </w:rPr>
               <w:t>Amount (ECO)</w:t>
+            </w:r>
+          </w:p>
+        </w:tc>
+        <w:tc>
+          <w:tcPr>
+            <w:tcW w:w="0" w:type="auto"/>
+            <w:hideMark/>
+          </w:tcPr>
+          <w:p>
+            <w:pPr>
+              <w:widowControl/>
+              <w:rPr>
+                <w:rFonts w:eastAsia="Times New Roman"/>
+                <w:color w:val="1B1C1D"/>
+                <w:sz w:val="24"/>
+                <w:szCs w:val="24"/>
+              </w:rPr>
+            </w:pPr>
+            <w:r>
+              <w:rPr>
+                <w:rFonts w:eastAsia="Times New Roman"/>
+                <w:color w:val="1B1C1D"/>
+                <w:sz w:val="24"/>
+                <w:szCs w:val="24"/>
+                <w:bdr w:val="none" w:sz="0" w:space="0" w:color="auto" w:frame="1"/>
+              </w:rPr>
+              <w:t>Balance (ECO)</w:t>
             </w:r>
           </w:p>
         </w:tc>
@@ -625,6 +661,72 @@
               <w:widowControl/>
               <w:rPr>
                 <w:rFonts w:eastAsia="Times New Roman"/>
+                <w:color w:val="1B1C1D"/>
+                <w:sz w:val="24"/>
+                <w:szCs w:val="24"/>
+              </w:rPr>
+            </w:pPr>
+          </w:p>
+        </w:tc>
+        <w:tc>
+          <w:tcPr>
+            <w:tcW w:w="0" w:type="auto"/>
+            <w:hideMark/>
+          </w:tcPr>
+          <w:p>
+            <w:pPr>
+              <w:widowControl/>
+              <w:rPr>
+                <w:rFonts w:ascii="Times New Roman" w:eastAsia="Times New Roman" w:hAnsi="Times New Roman" w:cs="Times New Roman"/>
+                <w:sz w:val="20"/>
+                <w:szCs w:val="20"/>
+              </w:rPr>
+            </w:pPr>
+          </w:p>
+        </w:tc>
+        <w:tc>
+          <w:tcPr>
+            <w:tcW w:w="0" w:type="auto"/>
+            <w:hideMark/>
+          </w:tcPr>
+          <w:p>
+            <w:pPr>
+              <w:widowControl/>
+              <w:rPr>
+                <w:rFonts w:ascii="Times New Roman" w:eastAsia="Times New Roman" w:hAnsi="Times New Roman" w:cs="Times New Roman"/>
+                <w:sz w:val="20"/>
+                <w:szCs w:val="20"/>
+              </w:rPr>
+            </w:pPr>
+          </w:p>
+        </w:tc>
+        <w:tc>
+          <w:tcPr>
+            <w:tcW w:w="0" w:type="auto"/>
+            <w:hideMark/>
+          </w:tcPr>
+          <w:p>
+            <w:pPr>
+              <w:widowControl/>
+              <w:rPr>
+                <w:rFonts w:ascii="Times New Roman" w:eastAsia="Times New Roman" w:hAnsi="Times New Roman" w:cs="Times New Roman"/>
+                <w:sz w:val="20"/>
+                <w:szCs w:val="20"/>
+              </w:rPr>
+            </w:pPr>
+          </w:p>
+        </w:tc>
+        <w:tc>
+          <w:tcPr>
+            <w:tcW w:w="0" w:type="auto"/>
+            <w:hideMark/>
+          </w:tcPr>
+          <w:p>
+            <w:pPr>
+              <w:widowControl/>
+              <w:rPr>
+                <w:rFonts w:eastAsia="Times New Roman"/>
+                <w:color w:val="1B1C1D"/>
                 <w:sz w:val="24"/>
                 <w:szCs w:val="24"/>
               </w:rPr>
@@ -632,10 +734,14 @@
             <w:r>
               <w:rPr>
                 <w:rFonts w:eastAsia="Times New Roman"/>
-                <w:sz w:val="24"/>
-                <w:szCs w:val="24"/>
-              </w:rPr>
-              <w:t>Nov 8</w:t>
+                <w:b/>
+                <w:bCs/>
+                <w:color w:val="1B1C1D"/>
+                <w:sz w:val="24"/>
+                <w:szCs w:val="24"/>
+                <w:bdr w:val="none" w:sz="0" w:space="0" w:color="auto" w:frame="1"/>
+              </w:rPr>
+              <w:t>Beginning Balance</w:t>
             </w:r>
           </w:p>
         </w:tc>
@@ -649,18 +755,11 @@
               <w:widowControl/>
               <w:rPr>
                 <w:rFonts w:eastAsia="Times New Roman"/>
+                <w:color w:val="1B1C1D"/>
                 <w:sz w:val="24"/>
                 <w:szCs w:val="24"/>
               </w:rPr>
             </w:pPr>
-            <w:r>
-              <w:rPr>
-                <w:rFonts w:eastAsia="Times New Roman"/>
-                <w:sz w:val="24"/>
-                <w:szCs w:val="24"/>
-              </w:rPr>
-              <w:t>16:15</w:t>
-            </w:r>
           </w:p>
         </w:tc>
         <w:tc>
@@ -673,6 +772,7 @@
               <w:widowControl/>
               <w:rPr>
                 <w:rFonts w:eastAsia="Times New Roman"/>
+                <w:color w:val="1B1C1D"/>
                 <w:sz w:val="24"/>
                 <w:szCs w:val="24"/>
               </w:rPr>
@@ -680,84 +780,14 @@
             <w:r>
               <w:rPr>
                 <w:rFonts w:eastAsia="Times New Roman"/>
-                <w:sz w:val="20"/>
-                <w:szCs w:val="20"/>
-              </w:rPr>
-              <w:t>0.0.1234@5678</w:t>
-            </w:r>
-          </w:p>
-        </w:tc>
-        <w:tc>
-          <w:tcPr>
-            <w:tcW w:w="0" w:type="auto"/>
-            <w:hideMark/>
-          </w:tcPr>
-          <w:p>
-            <w:pPr>
-              <w:widowControl/>
-              <w:rPr>
-                <w:rFonts w:eastAsia="Times New Roman"/>
-                <w:sz w:val="24"/>
-                <w:szCs w:val="24"/>
-              </w:rPr>
-            </w:pPr>
-            <w:r>
-              <w:rPr>
-                <w:rFonts w:eastAsia="Times New Roman"/>
-                <w:sz w:val="24"/>
-                <w:szCs w:val="24"/>
-              </w:rPr>
-              <w:t>DEPOSIT</w:t>
-            </w:r>
-          </w:p>
-        </w:tc>
-        <w:tc>
-          <w:tcPr>
-            <w:tcW w:w="0" w:type="auto"/>
-            <w:hideMark/>
-          </w:tcPr>
-          <w:p>
-            <w:pPr>
-              <w:widowControl/>
-              <w:rPr>
-                <w:rFonts w:eastAsia="Times New Roman"/>
-                <w:sz w:val="24"/>
-                <w:szCs w:val="24"/>
-              </w:rPr>
-            </w:pPr>
-            <w:r>
-              <w:rPr>
-                <w:rFonts w:eastAsia="Times New Roman"/>
-                <w:sz w:val="24"/>
-                <w:szCs w:val="24"/>
-              </w:rPr>
-              <w:t>Verified Drop-off (1.5kg Cans)</w:t>
-            </w:r>
-          </w:p>
-        </w:tc>
-        <w:tc>
-          <w:tcPr>
-            <w:tcW w:w="0" w:type="auto"/>
-            <w:hideMark/>
-          </w:tcPr>
-          <w:p>
-            <w:pPr>
-              <w:widowControl/>
-              <w:rPr>
-                <w:rFonts w:eastAsia="Times New Roman"/>
-                <w:sz w:val="24"/>
-                <w:szCs w:val="24"/>
-              </w:rPr>
-            </w:pPr>
-            <w:r>
-              <w:rPr>
-                <w:rFonts w:eastAsia="Times New Roman"/>
                 <w:b/>
                 <w:bCs/>
-                <w:sz w:val="24"/>
-                <w:szCs w:val="24"/>
-              </w:rPr>
-              <w:t>+75.00</w:t>
+                <w:color w:val="1B1C1D"/>
+                <w:sz w:val="24"/>
+                <w:szCs w:val="24"/>
+                <w:bdr w:val="none" w:sz="0" w:space="0" w:color="auto" w:frame="1"/>
+              </w:rPr>
+              <w:t>0.00</w:t>
             </w:r>
           </w:p>
         </w:tc>
@@ -773,6 +803,7 @@
               <w:widowControl/>
               <w:rPr>
                 <w:rFonts w:eastAsia="Times New Roman"/>
+                <w:color w:val="1B1C1D"/>
                 <w:sz w:val="24"/>
                 <w:szCs w:val="24"/>
               </w:rPr>
@@ -780,6 +811,7 @@
             <w:r>
               <w:rPr>
                 <w:rFonts w:eastAsia="Times New Roman"/>
+                <w:color w:val="1B1C1D"/>
                 <w:sz w:val="24"/>
                 <w:szCs w:val="24"/>
               </w:rPr>
@@ -797,6 +829,7 @@
               <w:widowControl/>
               <w:rPr>
                 <w:rFonts w:eastAsia="Times New Roman"/>
+                <w:color w:val="1B1C1D"/>
                 <w:sz w:val="24"/>
                 <w:szCs w:val="24"/>
               </w:rPr>
@@ -804,6 +837,201 @@
             <w:r>
               <w:rPr>
                 <w:rFonts w:eastAsia="Times New Roman"/>
+                <w:color w:val="1B1C1D"/>
+                <w:sz w:val="24"/>
+                <w:szCs w:val="24"/>
+              </w:rPr>
+              <w:t>16:15</w:t>
+            </w:r>
+          </w:p>
+        </w:tc>
+        <w:tc>
+          <w:tcPr>
+            <w:tcW w:w="0" w:type="auto"/>
+            <w:hideMark/>
+          </w:tcPr>
+          <w:p>
+            <w:pPr>
+              <w:widowControl/>
+              <w:rPr>
+                <w:rFonts w:eastAsia="Times New Roman"/>
+                <w:color w:val="1B1C1D"/>
+                <w:sz w:val="24"/>
+                <w:szCs w:val="24"/>
+              </w:rPr>
+            </w:pPr>
+            <w:r>
+              <w:rPr>
+                <w:rFonts w:eastAsia="Times New Roman"/>
+                <w:color w:val="444746"/>
+                <w:sz w:val="20"/>
+                <w:szCs w:val="20"/>
+                <w:bdr w:val="none" w:sz="0" w:space="0" w:color="auto" w:frame="1"/>
+              </w:rPr>
+              <w:t>0.0.1234@5678</w:t>
+            </w:r>
+          </w:p>
+        </w:tc>
+        <w:tc>
+          <w:tcPr>
+            <w:tcW w:w="0" w:type="auto"/>
+            <w:hideMark/>
+          </w:tcPr>
+          <w:p>
+            <w:pPr>
+              <w:widowControl/>
+              <w:rPr>
+                <w:rFonts w:eastAsia="Times New Roman"/>
+                <w:color w:val="1B1C1D"/>
+                <w:sz w:val="24"/>
+                <w:szCs w:val="24"/>
+              </w:rPr>
+            </w:pPr>
+            <w:r>
+              <w:rPr>
+                <w:rFonts w:eastAsia="Times New Roman"/>
+                <w:b/>
+                <w:bCs/>
+                <w:color w:val="1B1C1D"/>
+                <w:sz w:val="24"/>
+                <w:szCs w:val="24"/>
+                <w:bdr w:val="none" w:sz="0" w:space="0" w:color="auto" w:frame="1"/>
+              </w:rPr>
+              <w:t>DEPOSIT</w:t>
+            </w:r>
+          </w:p>
+        </w:tc>
+        <w:tc>
+          <w:tcPr>
+            <w:tcW w:w="0" w:type="auto"/>
+            <w:hideMark/>
+          </w:tcPr>
+          <w:p>
+            <w:pPr>
+              <w:widowControl/>
+              <w:rPr>
+                <w:rFonts w:eastAsia="Times New Roman"/>
+                <w:color w:val="1B1C1D"/>
+                <w:sz w:val="24"/>
+                <w:szCs w:val="24"/>
+              </w:rPr>
+            </w:pPr>
+            <w:r>
+              <w:rPr>
+                <w:rFonts w:eastAsia="Times New Roman"/>
+                <w:color w:val="1B1C1D"/>
+                <w:sz w:val="24"/>
+                <w:szCs w:val="24"/>
+              </w:rPr>
+              <w:t>Verified Drop-off (1.5kg Cans)</w:t>
+            </w:r>
+          </w:p>
+        </w:tc>
+        <w:tc>
+          <w:tcPr>
+            <w:tcW w:w="0" w:type="auto"/>
+            <w:hideMark/>
+          </w:tcPr>
+          <w:p>
+            <w:pPr>
+              <w:widowControl/>
+              <w:rPr>
+                <w:rFonts w:eastAsia="Times New Roman"/>
+                <w:color w:val="1B1C1D"/>
+                <w:sz w:val="24"/>
+                <w:szCs w:val="24"/>
+              </w:rPr>
+            </w:pPr>
+            <w:r>
+              <w:rPr>
+                <w:rFonts w:eastAsia="Times New Roman"/>
+                <w:b/>
+                <w:bCs/>
+                <w:color w:val="1B1C1D"/>
+                <w:sz w:val="24"/>
+                <w:szCs w:val="24"/>
+                <w:bdr w:val="none" w:sz="0" w:space="0" w:color="auto" w:frame="1"/>
+              </w:rPr>
+              <w:t>+75.00</w:t>
+            </w:r>
+          </w:p>
+        </w:tc>
+        <w:tc>
+          <w:tcPr>
+            <w:tcW w:w="0" w:type="auto"/>
+            <w:hideMark/>
+          </w:tcPr>
+          <w:p>
+            <w:pPr>
+              <w:widowControl/>
+              <w:rPr>
+                <w:rFonts w:eastAsia="Times New Roman"/>
+                <w:color w:val="1B1C1D"/>
+                <w:sz w:val="24"/>
+                <w:szCs w:val="24"/>
+              </w:rPr>
+            </w:pPr>
+            <w:r>
+              <w:rPr>
+                <w:rFonts w:eastAsia="Times New Roman"/>
+                <w:b/>
+                <w:bCs/>
+                <w:color w:val="1B1C1D"/>
+                <w:sz w:val="24"/>
+                <w:szCs w:val="24"/>
+                <w:bdr w:val="none" w:sz="0" w:space="0" w:color="auto" w:frame="1"/>
+              </w:rPr>
+              <w:t>75.00</w:t>
+            </w:r>
+          </w:p>
+        </w:tc>
+      </w:tr>
+      <w:tr>
+        <w:tc>
+          <w:tcPr>
+            <w:tcW w:w="0" w:type="auto"/>
+            <w:hideMark/>
+          </w:tcPr>
+          <w:p>
+            <w:pPr>
+              <w:widowControl/>
+              <w:rPr>
+                <w:rFonts w:eastAsia="Times New Roman"/>
+                <w:color w:val="1B1C1D"/>
+                <w:sz w:val="24"/>
+                <w:szCs w:val="24"/>
+              </w:rPr>
+            </w:pPr>
+            <w:r>
+              <w:rPr>
+                <w:rFonts w:eastAsia="Times New Roman"/>
+                <w:color w:val="1B1C1D"/>
+                <w:sz w:val="24"/>
+                <w:szCs w:val="24"/>
+              </w:rPr>
+              <w:t>Nov 8</w:t>
+            </w:r>
+          </w:p>
+        </w:tc>
+        <w:tc>
+          <w:tcPr>
+            <w:tcW w:w="0" w:type="auto"/>
+            <w:hideMark/>
+          </w:tcPr>
+          <w:p>
+            <w:pPr>
+              <w:widowControl/>
+              <w:rPr>
+                <w:rFonts w:eastAsia="Times New Roman"/>
+                <w:color w:val="1B1C1D"/>
+                <w:sz w:val="24"/>
+                <w:szCs w:val="24"/>
+              </w:rPr>
+            </w:pPr>
+            <w:r>
+              <w:rPr>
+                <w:rFonts w:eastAsia="Times New Roman"/>
+                <w:color w:val="1B1C1D"/>
                 <w:sz w:val="24"/>
                 <w:szCs w:val="24"/>
               </w:rPr>
@@ -821,6 +1049,7 @@
               <w:widowControl/>
               <w:rPr>
                 <w:rFonts w:eastAsia="Times New Roman"/>
+                <w:color w:val="1B1C1D"/>
                 <w:sz w:val="24"/>
                 <w:szCs w:val="24"/>
               </w:rPr>
@@ -828,8 +1057,10 @@
             <w:r>
               <w:rPr>
                 <w:rFonts w:eastAsia="Times New Roman"/>
+                <w:color w:val="444746"/>
                 <w:sz w:val="20"/>
                 <w:szCs w:val="20"/>
+                <w:bdr w:val="none" w:sz="0" w:space="0" w:color="auto" w:frame="1"/>
               </w:rPr>
               <w:t>0.0.1234@9012</w:t>
             </w:r>
@@ -845,6 +1076,7 @@
               <w:widowControl/>
               <w:rPr>
                 <w:rFonts w:eastAsia="Times New Roman"/>
+                <w:color w:val="1B1C1D"/>
                 <w:sz w:val="24"/>
                 <w:szCs w:val="24"/>
               </w:rPr>
@@ -852,8 +1084,12 @@
             <w:r>
               <w:rPr>
                 <w:rFonts w:eastAsia="Times New Roman"/>
-                <w:sz w:val="24"/>
-                <w:szCs w:val="24"/>
+                <w:b/>
+                <w:bCs/>
+                <w:color w:val="1B1C1D"/>
+                <w:sz w:val="24"/>
+                <w:szCs w:val="24"/>
+                <w:bdr w:val="none" w:sz="0" w:space="0" w:color="auto" w:frame="1"/>
               </w:rPr>
               <w:t>WITHDRAWAL</w:t>
             </w:r>
@@ -869,6 +1105,7 @@
               <w:widowControl/>
               <w:rPr>
                 <w:rFonts w:eastAsia="Times New Roman"/>
+                <w:color w:val="1B1C1D"/>
                 <w:sz w:val="24"/>
                 <w:szCs w:val="24"/>
               </w:rPr>
@@ -876,10 +1113,11 @@
             <w:r>
               <w:rPr>
                 <w:rFonts w:eastAsia="Times New Roman"/>
-                <w:sz w:val="24"/>
-                <w:szCs w:val="24"/>
-              </w:rPr>
-              <w:t>Bank Redemption (ZAR 38.50)</w:t>
+                <w:color w:val="1B1C1D"/>
+                <w:sz w:val="24"/>
+                <w:szCs w:val="24"/>
+              </w:rPr>
+              <w:t>Bank Redemption (ZAR 1.00)</w:t>
             </w:r>
           </w:p>
         </w:tc>
@@ -893,6 +1131,7 @@
               <w:widowControl/>
               <w:rPr>
                 <w:rFonts w:eastAsia="Times New Roman"/>
+                <w:color w:val="1B1C1D"/>
                 <w:sz w:val="24"/>
                 <w:szCs w:val="24"/>
               </w:rPr>
@@ -902,10 +1141,41 @@
                 <w:rFonts w:eastAsia="Times New Roman"/>
                 <w:b/>
                 <w:bCs/>
-                <w:sz w:val="24"/>
-                <w:szCs w:val="24"/>
-              </w:rPr>
-              <w:t>-38.50</w:t>
+                <w:color w:val="1B1C1D"/>
+                <w:sz w:val="24"/>
+                <w:szCs w:val="24"/>
+                <w:bdr w:val="none" w:sz="0" w:space="0" w:color="auto" w:frame="1"/>
+              </w:rPr>
+              <w:t>-50.00</w:t>
+            </w:r>
+          </w:p>
+        </w:tc>
+        <w:tc>
+          <w:tcPr>
+            <w:tcW w:w="0" w:type="auto"/>
+            <w:hideMark/>
+          </w:tcPr>
+          <w:p>
+            <w:pPr>
+              <w:widowControl/>
+              <w:rPr>
+                <w:rFonts w:eastAsia="Times New Roman"/>
+                <w:color w:val="1B1C1D"/>
+                <w:sz w:val="24"/>
+                <w:szCs w:val="24"/>
+              </w:rPr>
+            </w:pPr>
+            <w:r>
+              <w:rPr>
+                <w:rFonts w:eastAsia="Times New Roman"/>
+                <w:b/>
+                <w:bCs/>
+                <w:color w:val="1B1C1D"/>
+                <w:sz w:val="24"/>
+                <w:szCs w:val="24"/>
+                <w:bdr w:val="none" w:sz="0" w:space="0" w:color="auto" w:frame="1"/>
+              </w:rPr>
+              <w:t>25.00</w:t>
             </w:r>
           </w:p>
         </w:tc>
@@ -943,16 +1213,16 @@
         <mc:AlternateContent>
           <mc:Choice Requires="wps">
             <w:drawing>
-              <wp:anchor distT="45720" distB="45720" distL="114300" distR="114300" simplePos="0" relativeHeight="251664384" behindDoc="0" locked="0" layoutInCell="1" allowOverlap="1" wp14:anchorId="5D800BBC" wp14:editId="4F66387E">
+              <wp:anchor distT="45720" distB="45720" distL="114300" distR="114300" simplePos="0" relativeHeight="251664384" behindDoc="0" locked="0" layoutInCell="1" allowOverlap="1" wp14:anchorId="5D800BBC" wp14:editId="42ABA4DE">
                 <wp:simplePos x="0" y="0"/>
                 <wp:positionH relativeFrom="margin">
-                  <wp:posOffset>-69850</wp:posOffset>
+                  <wp:align>left</wp:align>
                 </wp:positionH>
                 <wp:positionV relativeFrom="paragraph">
-                  <wp:posOffset>1696720</wp:posOffset>
+                  <wp:posOffset>5715</wp:posOffset>
                 </wp:positionV>
-                <wp:extent cx="2946400" cy="596900"/>
-                <wp:effectExtent l="0" t="0" r="25400" b="12700"/>
+                <wp:extent cx="3479800" cy="1060450"/>
+                <wp:effectExtent l="0" t="0" r="25400" b="25400"/>
                 <wp:wrapSquare wrapText="bothSides"/>
                 <wp:docPr id="217" name="Text Box 2"/>
                 <wp:cNvGraphicFramePr>
@@ -967,7 +1237,7 @@
                       <wps:spPr bwMode="auto">
                         <a:xfrm>
                           <a:off x="0" y="0"/>
-                          <a:ext cx="2946400" cy="596900"/>
+                          <a:ext cx="3479800" cy="1060450"/>
                         </a:xfrm>
                         <a:prstGeom prst="rect">
                           <a:avLst/>
@@ -987,21 +1257,24 @@
                       <wps:txbx>
                         <w:txbxContent>
                           <w:p>
+                            <w:pPr>
+                              <w:pStyle w:val="Heading4"/>
+                              <w:shd w:val="clear" w:color="auto" w:fill="FFFF00"/>
+                              <w:spacing w:before="0"/>
+                            </w:pPr>
                             <w:r>
-                              <w:rPr>
-                                <w:b/>
-                                <w:bCs/>
-                              </w:rPr>
-                              <w:t>Total Deposits:</w:t>
-                            </w:r>
-                            <w:r>
-                              <w:t xml:space="preserve"> +1850.00 ECO</w:t>
+                              <w:t>Account Summary (November 2025)</w:t>
                             </w:r>
                           </w:p>
                           <w:p>
                             <w:pPr>
+                              <w:numPr>
+                                <w:ilvl w:val="0"/>
+                                <w:numId w:val="2"/>
+                              </w:numPr>
                               <w:rPr>
-                                <w:color w:val="7F7F7F" w:themeColor="text1" w:themeTint="80"/>
+                                <w:b/>
+                                <w:bCs/>
                               </w:rPr>
                             </w:pPr>
                             <w:r>
@@ -1009,22 +1282,64 @@
                                 <w:b/>
                                 <w:bCs/>
                               </w:rPr>
-                              <w:t>Total Redemptions:</w:t>
-                            </w:r>
-                            <w:r>
-                              <w:t xml:space="preserve"> 0.00 ECO</w:t>
+                              <w:t>Beginning Balance (Nov 8): 0.00 ECO</w:t>
                             </w:r>
                           </w:p>
                           <w:p>
+                            <w:pPr>
+                              <w:numPr>
+                                <w:ilvl w:val="0"/>
+                                <w:numId w:val="2"/>
+                              </w:numPr>
+                              <w:rPr>
+                                <w:b/>
+                                <w:bCs/>
+                              </w:rPr>
+                            </w:pPr>
                             <w:r>
                               <w:rPr>
                                 <w:b/>
                                 <w:bCs/>
                               </w:rPr>
-                              <w:t>Current Verifiable Balance:</w:t>
+                              <w:t>Total Deposits: +75.00 ECO</w:t>
                             </w:r>
+                          </w:p>
+                          <w:p>
+                            <w:pPr>
+                              <w:numPr>
+                                <w:ilvl w:val="0"/>
+                                <w:numId w:val="2"/>
+                              </w:numPr>
+                              <w:rPr>
+                                <w:b/>
+                                <w:bCs/>
+                              </w:rPr>
+                            </w:pPr>
                             <w:r>
-                              <w:t xml:space="preserve"> 1850.00 ECO</w:t>
+                              <w:rPr>
+                                <w:b/>
+                                <w:bCs/>
+                              </w:rPr>
+                              <w:t>Total Withdrawals: -50.00 ECO</w:t>
+                            </w:r>
+                          </w:p>
+                          <w:p>
+                            <w:pPr>
+                              <w:numPr>
+                                <w:ilvl w:val="0"/>
+                                <w:numId w:val="2"/>
+                              </w:numPr>
+                              <w:rPr>
+                                <w:b/>
+                                <w:bCs/>
+                              </w:rPr>
+                            </w:pPr>
+                            <w:r>
+                              <w:rPr>
+                                <w:b/>
+                                <w:bCs/>
+                              </w:rPr>
+                              <w:t>Ending Balance (Nov 8): 25.00 ECO</w:t>
                             </w:r>
                           </w:p>
                           <w:p/>
@@ -1052,25 +1367,28 @@
                 <v:stroke joinstyle="miter"/>
                 <v:path gradientshapeok="t" o:connecttype="rect"/>
               </v:shapetype>
-              <v:shape id="Text Box 2" o:spid="_x0000_s1026" type="#_x0000_t202" style="position:absolute;margin-left:-5.5pt;margin-top:133.6pt;width:232pt;height:47pt;z-index:251664384;visibility:visible;mso-wrap-style:square;mso-width-percent:0;mso-height-percent:0;mso-wrap-distance-left:9pt;mso-wrap-distance-top:3.6pt;mso-wrap-distance-right:9pt;mso-wrap-distance-bottom:3.6pt;mso-position-horizontal:absolute;mso-position-horizontal-relative:margin;mso-position-vertical:absolute;mso-position-vertical-relative:text;mso-width-percent:0;mso-height-percent:0;mso-width-relative:margin;mso-height-relative:margin;v-text-anchor:top" o:gfxdata="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" strokeweight=".25pt">
+              <v:shape id="Text Box 2" o:spid="_x0000_s1026" type="#_x0000_t202" style="position:absolute;margin-left:0;margin-top:.45pt;width:274pt;height:83.5pt;z-index:251664384;visibility:visible;mso-wrap-style:square;mso-width-percent:0;mso-height-percent:0;mso-wrap-distance-left:9pt;mso-wrap-distance-top:3.6pt;mso-wrap-distance-right:9pt;mso-wrap-distance-bottom:3.6pt;mso-position-horizontal:left;mso-position-horizontal-relative:margin;mso-position-vertical:absolute;mso-position-vertical-relative:text;mso-width-percent:0;mso-height-percent:0;mso-width-relative:margin;mso-height-relative:margin;v-text-anchor:top" o:gfxdata="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" strokeweight=".25pt">
                 <v:textbox>
                   <w:txbxContent>
                     <w:p>
+                      <w:pPr>
+                        <w:pStyle w:val="Heading4"/>
+                        <w:shd w:val="clear" w:color="auto" w:fill="FFFF00"/>
+                        <w:spacing w:before="0"/>
+                      </w:pPr>
                       <w:r>
-                        <w:rPr>
-                          <w:b/>
-                          <w:bCs/>
-                        </w:rPr>
-                        <w:t>Total Deposits:</w:t>
-                      </w:r>
-                      <w:r>
-                        <w:t xml:space="preserve"> +1850.00 ECO</w:t>
+                        <w:t>Account Summary (November 2025)</w:t>
                       </w:r>
                     </w:p>
                     <w:p>
                       <w:pPr>
+                        <w:numPr>
+                          <w:ilvl w:val="0"/>
+                          <w:numId w:val="2"/>
+                        </w:numPr>
                         <w:rPr>
-                          <w:color w:val="7F7F7F" w:themeColor="text1" w:themeTint="80"/>
+                          <w:b/>
+                          <w:bCs/>
                         </w:rPr>
                       </w:pPr>
                       <w:r>
@@ -1078,22 +1396,64 @@
                           <w:b/>
                           <w:bCs/>
                         </w:rPr>
-                        <w:t>Total Redemptions:</w:t>
-                      </w:r>
-                      <w:r>
-                        <w:t xml:space="preserve"> 0.00 ECO</w:t>
+                        <w:t>Beginning Balance (Nov 8): 0.00 ECO</w:t>
                       </w:r>
                     </w:p>
                     <w:p>
+                      <w:pPr>
+                        <w:numPr>
+                          <w:ilvl w:val="0"/>
+                          <w:numId w:val="2"/>
+                        </w:numPr>
+                        <w:rPr>
+                          <w:b/>
+                          <w:bCs/>
+                        </w:rPr>
+                      </w:pPr>
                       <w:r>
                         <w:rPr>
                           <w:b/>
                           <w:bCs/>
                         </w:rPr>
-                        <w:t>Current Verifiable Balance:</w:t>
+                        <w:t>Total Deposits: +75.00 ECO</w:t>
                       </w:r>
+                    </w:p>
+                    <w:p>
+                      <w:pPr>
+                        <w:numPr>
+                          <w:ilvl w:val="0"/>
+                          <w:numId w:val="2"/>
+                        </w:numPr>
+                        <w:rPr>
+                          <w:b/>
+                          <w:bCs/>
+                        </w:rPr>
+                      </w:pPr>
                       <w:r>
-                        <w:t xml:space="preserve"> 1850.00 ECO</w:t>
+                        <w:rPr>
+                          <w:b/>
+                          <w:bCs/>
+                        </w:rPr>
+                        <w:t>Total Withdrawals: -50.00 ECO</w:t>
+                      </w:r>
+                    </w:p>
+                    <w:p>
+                      <w:pPr>
+                        <w:numPr>
+                          <w:ilvl w:val="0"/>
+                          <w:numId w:val="2"/>
+                        </w:numPr>
+                        <w:rPr>
+                          <w:b/>
+                          <w:bCs/>
+                        </w:rPr>
+                      </w:pPr>
+                      <w:r>
+                        <w:rPr>
+                          <w:b/>
+                          <w:bCs/>
+                        </w:rPr>
+                        <w:t>Ending Balance (Nov 8): 25.00 ECO</w:t>
                       </w:r>
                     </w:p>
                     <w:p/>
@@ -1106,6 +1466,30 @@
           </mc:Fallback>
         </mc:AlternateContent>
       </w:r>
+    </w:p>
+    <w:p>
+      <w:pPr>
+        <w:pBdr>
+          <w:top w:val="nil"/>
+          <w:left w:val="nil"/>
+          <w:bottom w:val="nil"/>
+          <w:right w:val="nil"/>
+          <w:between w:val="nil"/>
+        </w:pBdr>
+        <w:spacing w:line="275" w:lineRule="auto"/>
+      </w:pPr>
+    </w:p>
+    <w:p>
+      <w:pPr>
+        <w:pBdr>
+          <w:top w:val="nil"/>
+          <w:left w:val="nil"/>
+          <w:bottom w:val="nil"/>
+          <w:right w:val="nil"/>
+          <w:between w:val="nil"/>
+        </w:pBdr>
+        <w:spacing w:line="275" w:lineRule="auto"/>
+      </w:pPr>
     </w:p>
     <w:p>
       <w:pPr>
@@ -1207,66 +1591,6 @@
       <w:r>
         <w:t>-</w:t>
       </w:r>
-    </w:p>
-    <w:p>
-      <w:pPr>
-        <w:pBdr>
-          <w:top w:val="nil"/>
-          <w:left w:val="nil"/>
-          <w:bottom w:val="nil"/>
-          <w:right w:val="nil"/>
-          <w:between w:val="nil"/>
-        </w:pBdr>
-        <w:spacing w:line="275" w:lineRule="auto"/>
-      </w:pPr>
-    </w:p>
-    <w:p>
-      <w:pPr>
-        <w:pBdr>
-          <w:top w:val="nil"/>
-          <w:left w:val="nil"/>
-          <w:bottom w:val="nil"/>
-          <w:right w:val="nil"/>
-          <w:between w:val="nil"/>
-        </w:pBdr>
-        <w:spacing w:line="275" w:lineRule="auto"/>
-      </w:pPr>
-    </w:p>
-    <w:p>
-      <w:pPr>
-        <w:pBdr>
-          <w:top w:val="nil"/>
-          <w:left w:val="nil"/>
-          <w:bottom w:val="nil"/>
-          <w:right w:val="nil"/>
-          <w:between w:val="nil"/>
-        </w:pBdr>
-        <w:spacing w:line="275" w:lineRule="auto"/>
-      </w:pPr>
-    </w:p>
-    <w:p>
-      <w:pPr>
-        <w:pBdr>
-          <w:top w:val="nil"/>
-          <w:left w:val="nil"/>
-          <w:bottom w:val="nil"/>
-          <w:right w:val="nil"/>
-          <w:between w:val="nil"/>
-        </w:pBdr>
-        <w:spacing w:line="275" w:lineRule="auto"/>
-      </w:pPr>
-    </w:p>
-    <w:p>
-      <w:pPr>
-        <w:pBdr>
-          <w:top w:val="nil"/>
-          <w:left w:val="nil"/>
-          <w:bottom w:val="nil"/>
-          <w:right w:val="nil"/>
-          <w:between w:val="nil"/>
-        </w:pBdr>
-        <w:spacing w:line="275" w:lineRule="auto"/>
-      </w:pPr>
     </w:p>
     <w:p>
       <w:pPr>
@@ -1354,7 +1678,7 @@
           </mc:Choice>
           <mc:Fallback>
             <w:pict>
-              <v:line w14:anchorId="750A6CEA" id="Straight Connector 1" o:spid="_x0000_s1026" style="position:absolute;z-index:251665408;visibility:visible;mso-wrap-style:square;mso-wrap-distance-left:9pt;mso-wrap-distance-top:0;mso-wrap-distance-right:9pt;mso-wrap-distance-bottom:0;mso-position-horizontal:absolute;mso-position-horizontal-relative:text;mso-position-vertical:absolute;mso-position-vertical-relative:text" from="-31pt,15.05pt" to="525.5pt,15.05pt" o:gfxdata="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" strokecolor="#bfbfbf [2412]"/>
+              <v:line w14:anchorId="04729A4E" id="Straight Connector 1" o:spid="_x0000_s1026" style="position:absolute;z-index:251665408;visibility:visible;mso-wrap-style:square;mso-wrap-distance-left:9pt;mso-wrap-distance-top:0;mso-wrap-distance-right:9pt;mso-wrap-distance-bottom:0;mso-position-horizontal:absolute;mso-position-horizontal-relative:text;mso-position-vertical:absolute;mso-position-vertical-relative:text" from="-31pt,15.05pt" to="525.5pt,15.05pt" o:gfxdata="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" strokecolor="#bfbfbf [2412]"/>
             </w:pict>
           </mc:Fallback>
         </mc:AlternateContent>
@@ -1395,9 +1719,9 @@
       </w:r>
     </w:p>
     <w:sectPr>
-      <w:headerReference w:type="even" r:id="rId9"/>
-      <w:headerReference w:type="default" r:id="rId10"/>
-      <w:headerReference w:type="first" r:id="rId11"/>
+      <w:headerReference w:type="even" r:id="rId10"/>
+      <w:headerReference w:type="default" r:id="rId11"/>
+      <w:headerReference w:type="first" r:id="rId12"/>
       <w:pgSz w:w="12240" w:h="15840"/>
       <w:pgMar w:top="1134" w:right="1440" w:bottom="0" w:left="1440" w:header="0" w:footer="720" w:gutter="0"/>
       <w:pgNumType w:start="0"/>
@@ -1562,6 +1886,315 @@
     </w:r>
   </w:p>
 </w:hdr>
+</file>
+
+<file path=word/numbering.xml><?xml version="1.0" encoding="utf-8"?>
+<w:numbering xmlns:wpc="http://schemas.microsoft.com/office/word/2010/wordprocessingCanvas" xmlns:cx="http://schemas.microsoft.com/office/drawing/2014/chartex" xmlns:cx1="http://schemas.microsoft.com/office/drawing/2015/9/8/chartex" xmlns:cx2="http://schemas.microsoft.com/office/drawing/2015/10/21/chartex" xmlns:cx3="http://schemas.microsoft.com/office/drawing/2016/5/9/chartex" xmlns:cx4="http://schemas.microsoft.com/office/drawing/2016/5/10/chartex" xmlns:cx5="http://schemas.microsoft.com/office/drawing/2016/5/11/chartex" xmlns:cx6="http://schemas.microsoft.com/office/drawing/2016/5/12/chartex" xmlns:cx7="http://schemas.microsoft.com/office/drawing/2016/5/13/chartex" xmlns:cx8="http://schemas.microsoft.com/office/drawing/2016/5/14/chartex" xmlns:mc="http://schemas.openxmlformats.org/markup-compatibility/2006" xmlns:aink="http://schemas.microsoft.com/office/drawing/2016/ink" xmlns:am3d="http://schemas.microsoft.com/office/drawing/2017/model3d" xmlns:o="urn:schemas-microsoft-com:office:office" xmlns:oel="http://schemas.microsoft.com/office/2019/extlst" xmlns:r="http://schemas.openxmlformats.org/officeDocument/2006/relationships" xmlns:m="http://schemas.openxmlformats.org/officeDocument/2006/math" xmlns:v="urn:schemas-microsoft-com:vml" xmlns:wp14="http://schemas.microsoft.com/office/word/2010/wordprocessingDrawing" xmlns:wp="http://schemas.openxmlformats.org/drawingml/2006/wordprocessingDrawing" xmlns:w10="urn:schemas-microsoft-com:office:word" xmlns:w="http://schemas.openxmlformats.org/wordprocessingml/2006/main" xmlns:w14="http://schemas.microsoft.com/office/word/2010/wordml" xmlns:w15="http://schemas.microsoft.com/office/word/2012/wordml" xmlns:w16cex="http://schemas.microsoft.com/office/word/2018/wordml/cex" xmlns:w16cid="http://schemas.microsoft.com/office/word/2016/wordml/cid" xmlns:w16="http://schemas.microsoft.com/office/word/2018/wordml" xmlns:w16du="http://schemas.microsoft.com/office/word/2023/wordml/word16du" xmlns:w16sdtdh="http://schemas.microsoft.com/office/word/2020/wordml/sdtdatahash" xmlns:w16sdtfl="http://schemas.microsoft.com/office/word/2024/wordml/sdtformatlock" xmlns:w16se="http://schemas.microsoft.com/office/word/2015/wordml/symex" xmlns:wpg="http://schemas.microsoft.com/office/word/2010/wordprocessingGroup" xmlns:wpi="http://schemas.microsoft.com/office/word/2010/wordprocessingInk" xmlns:wne="http://schemas.microsoft.com/office/word/2006/wordml" xmlns:wps="http://schemas.microsoft.com/office/word/2010/wordprocessingShape" mc:Ignorable="w14 w15 w16se w16cid w16 w16cex w16sdtdh w16sdtfl w16du wp14">
+  <w:abstractNum w:abstractNumId="0" w15:restartNumberingAfterBreak="0">
+    <w:nsid w:val="0E686AE3"/>
+    <w:multiLevelType w:val="multilevel"/>
+    <w:tmpl w:val="A66E3E96"/>
+    <w:lvl w:ilvl="0">
+      <w:start w:val="1"/>
+      <w:numFmt w:val="bullet"/>
+      <w:lvlText w:val=""/>
+      <w:lvlJc w:val="left"/>
+      <w:pPr>
+        <w:tabs>
+          <w:tab w:val="num" w:pos="720"/>
+        </w:tabs>
+        <w:ind w:left="720" w:hanging="360"/>
+      </w:pPr>
+      <w:rPr>
+        <w:rFonts w:ascii="Symbol" w:hAnsi="Symbol" w:hint="default"/>
+        <w:sz w:val="20"/>
+      </w:rPr>
+    </w:lvl>
+    <w:lvl w:ilvl="1" w:tentative="1">
+      <w:start w:val="1"/>
+      <w:numFmt w:val="bullet"/>
+      <w:lvlText w:val="o"/>
+      <w:lvlJc w:val="left"/>
+      <w:pPr>
+        <w:tabs>
+          <w:tab w:val="num" w:pos="1440"/>
+        </w:tabs>
+        <w:ind w:left="1440" w:hanging="360"/>
+      </w:pPr>
+      <w:rPr>
+        <w:rFonts w:ascii="Courier New" w:hAnsi="Courier New" w:hint="default"/>
+        <w:sz w:val="20"/>
+      </w:rPr>
+    </w:lvl>
+    <w:lvl w:ilvl="2" w:tentative="1">
+      <w:start w:val="1"/>
+      <w:numFmt w:val="bullet"/>
+      <w:lvlText w:val=""/>
+      <w:lvlJc w:val="left"/>
+      <w:pPr>
+        <w:tabs>
+          <w:tab w:val="num" w:pos="2160"/>
+        </w:tabs>
+        <w:ind w:left="2160" w:hanging="360"/>
+      </w:pPr>
+      <w:rPr>
+        <w:rFonts w:ascii="Wingdings" w:hAnsi="Wingdings" w:hint="default"/>
+        <w:sz w:val="20"/>
+      </w:rPr>
+    </w:lvl>
+    <w:lvl w:ilvl="3" w:tentative="1">
+      <w:start w:val="1"/>
+      <w:numFmt w:val="bullet"/>
+      <w:lvlText w:val=""/>
+      <w:lvlJc w:val="left"/>
+      <w:pPr>
+        <w:tabs>
+          <w:tab w:val="num" w:pos="2880"/>
+        </w:tabs>
+        <w:ind w:left="2880" w:hanging="360"/>
+      </w:pPr>
+      <w:rPr>
+        <w:rFonts w:ascii="Wingdings" w:hAnsi="Wingdings" w:hint="default"/>
+        <w:sz w:val="20"/>
+      </w:rPr>
+    </w:lvl>
+    <w:lvl w:ilvl="4" w:tentative="1">
+      <w:start w:val="1"/>
+      <w:numFmt w:val="bullet"/>
+      <w:lvlText w:val=""/>
+      <w:lvlJc w:val="left"/>
+      <w:pPr>
+        <w:tabs>
+          <w:tab w:val="num" w:pos="3600"/>
+        </w:tabs>
+        <w:ind w:left="3600" w:hanging="360"/>
+      </w:pPr>
+      <w:rPr>
+        <w:rFonts w:ascii="Wingdings" w:hAnsi="Wingdings" w:hint="default"/>
+        <w:sz w:val="20"/>
+      </w:rPr>
+    </w:lvl>
+    <w:lvl w:ilvl="5" w:tentative="1">
+      <w:start w:val="1"/>
+      <w:numFmt w:val="bullet"/>
+      <w:lvlText w:val=""/>
+      <w:lvlJc w:val="left"/>
+      <w:pPr>
+        <w:tabs>
+          <w:tab w:val="num" w:pos="4320"/>
+        </w:tabs>
+        <w:ind w:left="4320" w:hanging="360"/>
+      </w:pPr>
+      <w:rPr>
+        <w:rFonts w:ascii="Wingdings" w:hAnsi="Wingdings" w:hint="default"/>
+        <w:sz w:val="20"/>
+      </w:rPr>
+    </w:lvl>
+    <w:lvl w:ilvl="6" w:tentative="1">
+      <w:start w:val="1"/>
+      <w:numFmt w:val="bullet"/>
+      <w:lvlText w:val=""/>
+      <w:lvlJc w:val="left"/>
+      <w:pPr>
+        <w:tabs>
+          <w:tab w:val="num" w:pos="5040"/>
+        </w:tabs>
+        <w:ind w:left="5040" w:hanging="360"/>
+      </w:pPr>
+      <w:rPr>
+        <w:rFonts w:ascii="Wingdings" w:hAnsi="Wingdings" w:hint="default"/>
+        <w:sz w:val="20"/>
+      </w:rPr>
+    </w:lvl>
+    <w:lvl w:ilvl="7" w:tentative="1">
+      <w:start w:val="1"/>
+      <w:numFmt w:val="bullet"/>
+      <w:lvlText w:val=""/>
+      <w:lvlJc w:val="left"/>
+      <w:pPr>
+        <w:tabs>
+          <w:tab w:val="num" w:pos="5760"/>
+        </w:tabs>
+        <w:ind w:left="5760" w:hanging="360"/>
+      </w:pPr>
+      <w:rPr>
+        <w:rFonts w:ascii="Wingdings" w:hAnsi="Wingdings" w:hint="default"/>
+        <w:sz w:val="20"/>
+      </w:rPr>
+    </w:lvl>
+    <w:lvl w:ilvl="8" w:tentative="1">
+      <w:start w:val="1"/>
+      <w:numFmt w:val="bullet"/>
+      <w:lvlText w:val=""/>
+      <w:lvlJc w:val="left"/>
+      <w:pPr>
+        <w:tabs>
+          <w:tab w:val="num" w:pos="6480"/>
+        </w:tabs>
+        <w:ind w:left="6480" w:hanging="360"/>
+      </w:pPr>
+      <w:rPr>
+        <w:rFonts w:ascii="Wingdings" w:hAnsi="Wingdings" w:hint="default"/>
+        <w:sz w:val="20"/>
+      </w:rPr>
+    </w:lvl>
+  </w:abstractNum>
+  <w:abstractNum w:abstractNumId="1" w15:restartNumberingAfterBreak="0">
+    <w:nsid w:val="31386E2D"/>
+    <w:multiLevelType w:val="multilevel"/>
+    <w:tmpl w:val="06FE8682"/>
+    <w:lvl w:ilvl="0">
+      <w:start w:val="1"/>
+      <w:numFmt w:val="bullet"/>
+      <w:lvlText w:val=""/>
+      <w:lvlJc w:val="left"/>
+      <w:pPr>
+        <w:tabs>
+          <w:tab w:val="num" w:pos="720"/>
+        </w:tabs>
+        <w:ind w:left="720" w:hanging="360"/>
+      </w:pPr>
+      <w:rPr>
+        <w:rFonts w:ascii="Symbol" w:hAnsi="Symbol" w:hint="default"/>
+        <w:sz w:val="20"/>
+      </w:rPr>
+    </w:lvl>
+    <w:lvl w:ilvl="1" w:tentative="1">
+      <w:start w:val="1"/>
+      <w:numFmt w:val="bullet"/>
+      <w:lvlText w:val="o"/>
+      <w:lvlJc w:val="left"/>
+      <w:pPr>
+        <w:tabs>
+          <w:tab w:val="num" w:pos="1440"/>
+        </w:tabs>
+        <w:ind w:left="1440" w:hanging="360"/>
+      </w:pPr>
+      <w:rPr>
+        <w:rFonts w:ascii="Courier New" w:hAnsi="Courier New" w:hint="default"/>
+        <w:sz w:val="20"/>
+      </w:rPr>
+    </w:lvl>
+    <w:lvl w:ilvl="2" w:tentative="1">
+      <w:start w:val="1"/>
+      <w:numFmt w:val="bullet"/>
+      <w:lvlText w:val=""/>
+      <w:lvlJc w:val="left"/>
+      <w:pPr>
+        <w:tabs>
+          <w:tab w:val="num" w:pos="2160"/>
+        </w:tabs>
+        <w:ind w:left="2160" w:hanging="360"/>
+      </w:pPr>
+      <w:rPr>
+        <w:rFonts w:ascii="Wingdings" w:hAnsi="Wingdings" w:hint="default"/>
+        <w:sz w:val="20"/>
+      </w:rPr>
+    </w:lvl>
+    <w:lvl w:ilvl="3" w:tentative="1">
+      <w:start w:val="1"/>
+      <w:numFmt w:val="bullet"/>
+      <w:lvlText w:val=""/>
+      <w:lvlJc w:val="left"/>
+      <w:pPr>
+        <w:tabs>
+          <w:tab w:val="num" w:pos="2880"/>
+        </w:tabs>
+        <w:ind w:left="2880" w:hanging="360"/>
+      </w:pPr>
+      <w:rPr>
+        <w:rFonts w:ascii="Wingdings" w:hAnsi="Wingdings" w:hint="default"/>
+        <w:sz w:val="20"/>
+      </w:rPr>
+    </w:lvl>
+    <w:lvl w:ilvl="4" w:tentative="1">
+      <w:start w:val="1"/>
+      <w:numFmt w:val="bullet"/>
+      <w:lvlText w:val=""/>
+      <w:lvlJc w:val="left"/>
+      <w:pPr>
+        <w:tabs>
+          <w:tab w:val="num" w:pos="3600"/>
+        </w:tabs>
+        <w:ind w:left="3600" w:hanging="360"/>
+      </w:pPr>
+      <w:rPr>
+        <w:rFonts w:ascii="Wingdings" w:hAnsi="Wingdings" w:hint="default"/>
+        <w:sz w:val="20"/>
+      </w:rPr>
+    </w:lvl>
+    <w:lvl w:ilvl="5" w:tentative="1">
+      <w:start w:val="1"/>
+      <w:numFmt w:val="bullet"/>
+      <w:lvlText w:val=""/>
+      <w:lvlJc w:val="left"/>
+      <w:pPr>
+        <w:tabs>
+          <w:tab w:val="num" w:pos="4320"/>
+        </w:tabs>
+        <w:ind w:left="4320" w:hanging="360"/>
+      </w:pPr>
+      <w:rPr>
+        <w:rFonts w:ascii="Wingdings" w:hAnsi="Wingdings" w:hint="default"/>
+        <w:sz w:val="20"/>
+      </w:rPr>
+    </w:lvl>
+    <w:lvl w:ilvl="6" w:tentative="1">
+      <w:start w:val="1"/>
+      <w:numFmt w:val="bullet"/>
+      <w:lvlText w:val=""/>
+      <w:lvlJc w:val="left"/>
+      <w:pPr>
+        <w:tabs>
+          <w:tab w:val="num" w:pos="5040"/>
+        </w:tabs>
+        <w:ind w:left="5040" w:hanging="360"/>
+      </w:pPr>
+      <w:rPr>
+        <w:rFonts w:ascii="Wingdings" w:hAnsi="Wingdings" w:hint="default"/>
+        <w:sz w:val="20"/>
+      </w:rPr>
+    </w:lvl>
+    <w:lvl w:ilvl="7" w:tentative="1">
+      <w:start w:val="1"/>
+      <w:numFmt w:val="bullet"/>
+      <w:lvlText w:val=""/>
+      <w:lvlJc w:val="left"/>
+      <w:pPr>
+        <w:tabs>
+          <w:tab w:val="num" w:pos="5760"/>
+        </w:tabs>
+        <w:ind w:left="5760" w:hanging="360"/>
+      </w:pPr>
+      <w:rPr>
+        <w:rFonts w:ascii="Wingdings" w:hAnsi="Wingdings" w:hint="default"/>
+        <w:sz w:val="20"/>
+      </w:rPr>
+    </w:lvl>
+    <w:lvl w:ilvl="8" w:tentative="1">
+      <w:start w:val="1"/>
+      <w:numFmt w:val="bullet"/>
+      <w:lvlText w:val=""/>
+      <w:lvlJc w:val="left"/>
+      <w:pPr>
+        <w:tabs>
+          <w:tab w:val="num" w:pos="6480"/>
+        </w:tabs>
+        <w:ind w:left="6480" w:hanging="360"/>
+      </w:pPr>
+      <w:rPr>
+        <w:rFonts w:ascii="Wingdings" w:hAnsi="Wingdings" w:hint="default"/>
+        <w:sz w:val="20"/>
+      </w:rPr>
+    </w:lvl>
+  </w:abstractNum>
+  <w:num w:numId="1" w16cid:durableId="1511145379">
+    <w:abstractNumId w:val="1"/>
+  </w:num>
+  <w:num w:numId="2" w16cid:durableId="1016691198">
+    <w:abstractNumId w:val="0"/>
+  </w:num>
+</w:numbering>
 </file>
 
 <file path=word/styles.xml><?xml version="1.0" encoding="utf-8"?>
@@ -2039,7 +2672,6 @@
     <w:basedOn w:val="Normal"/>
     <w:next w:val="Normal"/>
     <w:uiPriority w:val="9"/>
-    <w:semiHidden/>
     <w:unhideWhenUsed/>
     <w:qFormat/>
     <w:pPr>
@@ -2603,6 +3235,103 @@
       <w:tblPr/>
       <w:tcPr>
         <w:shd w:val="clear" w:color="auto" w:fill="999999" w:themeFill="text1" w:themeFillTint="66"/>
+      </w:tcPr>
+    </w:tblStylePr>
+  </w:style>
+  <w:style w:type="character" w:styleId="Strong">
+    <w:name w:val="Strong"/>
+    <w:basedOn w:val="DefaultParagraphFont"/>
+    <w:uiPriority w:val="22"/>
+    <w:qFormat/>
+    <w:rsid w:val="004116DF"/>
+    <w:rPr>
+      <w:b/>
+      <w:bCs/>
+    </w:rPr>
+  </w:style>
+  <w:style w:type="character" w:styleId="HTMLCode">
+    <w:name w:val="HTML Code"/>
+    <w:basedOn w:val="DefaultParagraphFont"/>
+    <w:uiPriority w:val="99"/>
+    <w:semiHidden/>
+    <w:unhideWhenUsed/>
+    <w:rsid w:val="004116DF"/>
+    <w:rPr>
+      <w:rFonts w:ascii="Courier New" w:eastAsia="Times New Roman" w:hAnsi="Courier New" w:cs="Courier New"/>
+      <w:sz w:val="20"/>
+      <w:szCs w:val="20"/>
+    </w:rPr>
+  </w:style>
+  <w:style w:type="table" w:styleId="GridTable4-Accent3">
+    <w:name w:val="Grid Table 4 Accent 3"/>
+    <w:basedOn w:val="TableNormal"/>
+    <w:uiPriority w:val="49"/>
+    <w:rsid w:val="004116DF"/>
+    <w:tblPr>
+      <w:tblStyleRowBandSize w:val="1"/>
+      <w:tblStyleColBandSize w:val="1"/>
+      <w:tblBorders>
+        <w:top w:val="single" w:sz="4" w:space="0" w:color="C2D69B" w:themeColor="accent3" w:themeTint="99"/>
+        <w:left w:val="single" w:sz="4" w:space="0" w:color="C2D69B" w:themeColor="accent3" w:themeTint="99"/>
+        <w:bottom w:val="single" w:sz="4" w:space="0" w:color="C2D69B" w:themeColor="accent3" w:themeTint="99"/>
+        <w:right w:val="single" w:sz="4" w:space="0" w:color="C2D69B" w:themeColor="accent3" w:themeTint="99"/>
+        <w:insideH w:val="single" w:sz="4" w:space="0" w:color="C2D69B" w:themeColor="accent3" w:themeTint="99"/>
+        <w:insideV w:val="single" w:sz="4" w:space="0" w:color="C2D69B" w:themeColor="accent3" w:themeTint="99"/>
+      </w:tblBorders>
+    </w:tblPr>
+    <w:tblStylePr w:type="firstRow">
+      <w:rPr>
+        <w:b/>
+        <w:bCs/>
+        <w:color w:val="FFFFFF" w:themeColor="background1"/>
+      </w:rPr>
+      <w:tblPr/>
+      <w:tcPr>
+        <w:tcBorders>
+          <w:top w:val="single" w:sz="4" w:space="0" w:color="9BBB59" w:themeColor="accent3"/>
+          <w:left w:val="single" w:sz="4" w:space="0" w:color="9BBB59" w:themeColor="accent3"/>
+          <w:bottom w:val="single" w:sz="4" w:space="0" w:color="9BBB59" w:themeColor="accent3"/>
+          <w:right w:val="single" w:sz="4" w:space="0" w:color="9BBB59" w:themeColor="accent3"/>
+          <w:insideH w:val="nil"/>
+          <w:insideV w:val="nil"/>
+        </w:tcBorders>
+        <w:shd w:val="clear" w:color="auto" w:fill="9BBB59" w:themeFill="accent3"/>
+      </w:tcPr>
+    </w:tblStylePr>
+    <w:tblStylePr w:type="lastRow">
+      <w:rPr>
+        <w:b/>
+        <w:bCs/>
+      </w:rPr>
+      <w:tblPr/>
+      <w:tcPr>
+        <w:tcBorders>
+          <w:top w:val="double" w:sz="4" w:space="0" w:color="9BBB59" w:themeColor="accent3"/>
+        </w:tcBorders>
+      </w:tcPr>
+    </w:tblStylePr>
+    <w:tblStylePr w:type="firstCol">
+      <w:rPr>
+        <w:b/>
+        <w:bCs/>
+      </w:rPr>
+    </w:tblStylePr>
+    <w:tblStylePr w:type="lastCol">
+      <w:rPr>
+        <w:b/>
+        <w:bCs/>
+      </w:rPr>
+    </w:tblStylePr>
+    <w:tblStylePr w:type="band1Vert">
+      <w:tblPr/>
+      <w:tcPr>
+        <w:shd w:val="clear" w:color="auto" w:fill="EAF1DD" w:themeFill="accent3" w:themeFillTint="33"/>
+      </w:tcPr>
+    </w:tblStylePr>
+    <w:tblStylePr w:type="band1Horz">
+      <w:tblPr/>
+      <w:tcPr>
+        <w:shd w:val="clear" w:color="auto" w:fill="EAF1DD" w:themeFill="accent3" w:themeFillTint="33"/>
       </w:tcPr>
     </w:tblStylePr>
   </w:style>

</xml_diff>

<commit_message>
feat: update reward amounts and enhance collector dashboard layout with new QR code functionality
</commit_message>
<xml_diff>
--- a/static/sample_report.docx
+++ b/static/sample_report.docx
@@ -381,17 +381,29 @@
     </w:p>
     <w:p>
       <w:pPr>
-        <w:pStyle w:val="Heading2"/>
-        <w:spacing w:before="0" w:after="120" w:line="275" w:lineRule="auto"/>
+        <w:pBdr>
+          <w:top w:val="nil"/>
+          <w:left w:val="nil"/>
+          <w:bottom w:val="nil"/>
+          <w:right w:val="nil"/>
+          <w:between w:val="nil"/>
+        </w:pBdr>
+        <w:spacing w:after="240" w:line="275" w:lineRule="auto"/>
         <w:rPr>
+          <w:b/>
           <w:color w:val="1B1C1D"/>
+          <w:sz w:val="36"/>
+          <w:szCs w:val="36"/>
         </w:rPr>
       </w:pPr>
       <w:r>
         <w:rPr>
+          <w:b/>
           <w:color w:val="1B1C1D"/>
+          <w:sz w:val="36"/>
+          <w:szCs w:val="36"/>
         </w:rPr>
-        <w:t>Summary of Activity</w:t>
+        <w:t>Account Summary (November 2025)</w:t>
       </w:r>
     </w:p>
     <w:p>
@@ -424,18 +436,36 @@
           <w:sz w:val="16"/>
           <w:szCs w:val="16"/>
         </w:rPr>
-        <w:t>This report details all HCS-verified transactions for the period of November 1, 2025 – November 8, 2025. All transactions are immutably recorded on the Hedera Consensus Service, providing a verifiable and trustworthy record of income.</w:t>
+        <w:t xml:space="preserve">This report details all HCS-verified transactions for the period of November 1, 2025 – </w:t>
+      </w:r>
+      <w:r>
+        <w:rPr>
+          <w:b/>
+          <w:bCs/>
+          <w:i/>
+          <w:iCs/>
+          <w:color w:val="7F7F7F" w:themeColor="text1" w:themeTint="80"/>
+          <w:sz w:val="16"/>
+          <w:szCs w:val="16"/>
+        </w:rPr>
+        <w:t xml:space="preserve">to </w:t>
+      </w:r>
+      <w:r>
+        <w:rPr>
+          <w:b/>
+          <w:bCs/>
+          <w:i/>
+          <w:iCs/>
+          <w:color w:val="7F7F7F" w:themeColor="text1" w:themeTint="80"/>
+          <w:sz w:val="16"/>
+          <w:szCs w:val="16"/>
+        </w:rPr>
+        <w:t>November 8, 2025. All transactions are immutably recorded on the Hedera Consensus Service, providing a verifiable and trustworthy record of income.</w:t>
       </w:r>
     </w:p>
     <w:p>
       <w:pPr>
-        <w:pStyle w:val="Heading3"/>
-        <w:spacing w:before="0" w:after="0"/>
-      </w:pPr>
-    </w:p>
-    <w:p>
-      <w:pPr>
-        <w:pStyle w:val="Heading3"/>
+        <w:pStyle w:val="Heading4"/>
       </w:pPr>
       <w:r>
         <w:t>Verified Transactions</w:t>
@@ -448,13 +478,13 @@
         <w:tblLook w:val="0620" w:firstRow="1" w:lastRow="0" w:firstColumn="0" w:lastColumn="0" w:noHBand="1" w:noVBand="1"/>
       </w:tblPr>
       <w:tblGrid>
-        <w:gridCol w:w="749"/>
+        <w:gridCol w:w="750"/>
         <w:gridCol w:w="817"/>
-        <w:gridCol w:w="1673"/>
+        <w:gridCol w:w="1672"/>
         <w:gridCol w:w="1896"/>
-        <w:gridCol w:w="1769"/>
-        <w:gridCol w:w="1216"/>
-        <w:gridCol w:w="1230"/>
+        <w:gridCol w:w="1777"/>
+        <w:gridCol w:w="1212"/>
+        <w:gridCol w:w="1226"/>
       </w:tblGrid>
       <w:tr>
         <w:trPr>
@@ -923,7 +953,25 @@
                 <w:sz w:val="24"/>
                 <w:szCs w:val="24"/>
               </w:rPr>
-              <w:t>Verified Drop-off (1.5kg Cans)</w:t>
+              <w:t>Verified Drop-off (15.0kg</w:t>
+            </w:r>
+            <w:r>
+              <w:rPr>
+                <w:rFonts w:eastAsia="Times New Roman"/>
+                <w:color w:val="1B1C1D"/>
+                <w:sz w:val="24"/>
+                <w:szCs w:val="24"/>
+              </w:rPr>
+              <w:t xml:space="preserve"> </w:t>
+            </w:r>
+            <w:r>
+              <w:rPr>
+                <w:rFonts w:eastAsia="Times New Roman"/>
+                <w:color w:val="1B1C1D"/>
+                <w:sz w:val="24"/>
+                <w:szCs w:val="24"/>
+              </w:rPr>
+              <w:t>Cans)</w:t>
             </w:r>
           </w:p>
         </w:tc>
@@ -952,7 +1000,31 @@
                 <w:szCs w:val="24"/>
                 <w:bdr w:val="none" w:sz="0" w:space="0" w:color="auto" w:frame="1"/>
               </w:rPr>
-              <w:t>+75.00</w:t>
+              <w:t>+75</w:t>
+            </w:r>
+            <w:r>
+              <w:rPr>
+                <w:rFonts w:eastAsia="Times New Roman"/>
+                <w:b/>
+                <w:bCs/>
+                <w:color w:val="1B1C1D"/>
+                <w:sz w:val="24"/>
+                <w:szCs w:val="24"/>
+                <w:bdr w:val="none" w:sz="0" w:space="0" w:color="auto" w:frame="1"/>
+              </w:rPr>
+              <w:t>0</w:t>
+            </w:r>
+            <w:r>
+              <w:rPr>
+                <w:rFonts w:eastAsia="Times New Roman"/>
+                <w:b/>
+                <w:bCs/>
+                <w:color w:val="1B1C1D"/>
+                <w:sz w:val="24"/>
+                <w:szCs w:val="24"/>
+                <w:bdr w:val="none" w:sz="0" w:space="0" w:color="auto" w:frame="1"/>
+              </w:rPr>
+              <w:t>.00</w:t>
             </w:r>
           </w:p>
         </w:tc>
@@ -981,7 +1053,31 @@
                 <w:szCs w:val="24"/>
                 <w:bdr w:val="none" w:sz="0" w:space="0" w:color="auto" w:frame="1"/>
               </w:rPr>
-              <w:t>75.00</w:t>
+              <w:t>75</w:t>
+            </w:r>
+            <w:r>
+              <w:rPr>
+                <w:rFonts w:eastAsia="Times New Roman"/>
+                <w:b/>
+                <w:bCs/>
+                <w:color w:val="1B1C1D"/>
+                <w:sz w:val="24"/>
+                <w:szCs w:val="24"/>
+                <w:bdr w:val="none" w:sz="0" w:space="0" w:color="auto" w:frame="1"/>
+              </w:rPr>
+              <w:t>0</w:t>
+            </w:r>
+            <w:r>
+              <w:rPr>
+                <w:rFonts w:eastAsia="Times New Roman"/>
+                <w:b/>
+                <w:bCs/>
+                <w:color w:val="1B1C1D"/>
+                <w:sz w:val="24"/>
+                <w:szCs w:val="24"/>
+                <w:bdr w:val="none" w:sz="0" w:space="0" w:color="auto" w:frame="1"/>
+              </w:rPr>
+              <w:t>.00</w:t>
             </w:r>
           </w:p>
         </w:tc>
@@ -1117,7 +1213,25 @@
                 <w:sz w:val="24"/>
                 <w:szCs w:val="24"/>
               </w:rPr>
-              <w:t>Bank Redemption (ZAR 1.00)</w:t>
+              <w:t>Bank Redemption (ZAR 1</w:t>
+            </w:r>
+            <w:r>
+              <w:rPr>
+                <w:rFonts w:eastAsia="Times New Roman"/>
+                <w:color w:val="1B1C1D"/>
+                <w:sz w:val="24"/>
+                <w:szCs w:val="24"/>
+              </w:rPr>
+              <w:t>0</w:t>
+            </w:r>
+            <w:r>
+              <w:rPr>
+                <w:rFonts w:eastAsia="Times New Roman"/>
+                <w:color w:val="1B1C1D"/>
+                <w:sz w:val="24"/>
+                <w:szCs w:val="24"/>
+              </w:rPr>
+              <w:t>.00)</w:t>
             </w:r>
           </w:p>
         </w:tc>
@@ -1146,7 +1260,31 @@
                 <w:szCs w:val="24"/>
                 <w:bdr w:val="none" w:sz="0" w:space="0" w:color="auto" w:frame="1"/>
               </w:rPr>
-              <w:t>-50.00</w:t>
+              <w:t>-5</w:t>
+            </w:r>
+            <w:r>
+              <w:rPr>
+                <w:rFonts w:eastAsia="Times New Roman"/>
+                <w:b/>
+                <w:bCs/>
+                <w:color w:val="1B1C1D"/>
+                <w:sz w:val="24"/>
+                <w:szCs w:val="24"/>
+                <w:bdr w:val="none" w:sz="0" w:space="0" w:color="auto" w:frame="1"/>
+              </w:rPr>
+              <w:t>0</w:t>
+            </w:r>
+            <w:r>
+              <w:rPr>
+                <w:rFonts w:eastAsia="Times New Roman"/>
+                <w:b/>
+                <w:bCs/>
+                <w:color w:val="1B1C1D"/>
+                <w:sz w:val="24"/>
+                <w:szCs w:val="24"/>
+                <w:bdr w:val="none" w:sz="0" w:space="0" w:color="auto" w:frame="1"/>
+              </w:rPr>
+              <w:t>0.00</w:t>
             </w:r>
           </w:p>
         </w:tc>
@@ -1175,24 +1313,36 @@
                 <w:szCs w:val="24"/>
                 <w:bdr w:val="none" w:sz="0" w:space="0" w:color="auto" w:frame="1"/>
               </w:rPr>
-              <w:t>25.00</w:t>
+              <w:t>25</w:t>
+            </w:r>
+            <w:r>
+              <w:rPr>
+                <w:rFonts w:eastAsia="Times New Roman"/>
+                <w:b/>
+                <w:bCs/>
+                <w:color w:val="1B1C1D"/>
+                <w:sz w:val="24"/>
+                <w:szCs w:val="24"/>
+                <w:bdr w:val="none" w:sz="0" w:space="0" w:color="auto" w:frame="1"/>
+              </w:rPr>
+              <w:t>0</w:t>
+            </w:r>
+            <w:r>
+              <w:rPr>
+                <w:rFonts w:eastAsia="Times New Roman"/>
+                <w:b/>
+                <w:bCs/>
+                <w:color w:val="1B1C1D"/>
+                <w:sz w:val="24"/>
+                <w:szCs w:val="24"/>
+                <w:bdr w:val="none" w:sz="0" w:space="0" w:color="auto" w:frame="1"/>
+              </w:rPr>
+              <w:t>.00</w:t>
             </w:r>
           </w:p>
         </w:tc>
       </w:tr>
     </w:tbl>
-    <w:p>
-      <w:pPr>
-        <w:pBdr>
-          <w:top w:val="nil"/>
-          <w:left w:val="nil"/>
-          <w:bottom w:val="nil"/>
-          <w:right w:val="nil"/>
-          <w:between w:val="nil"/>
-        </w:pBdr>
-        <w:spacing w:line="275" w:lineRule="auto"/>
-      </w:pPr>
-    </w:p>
     <w:p>
       <w:pPr>
         <w:pBdr>
@@ -1213,16 +1363,16 @@
         <mc:AlternateContent>
           <mc:Choice Requires="wps">
             <w:drawing>
-              <wp:anchor distT="45720" distB="45720" distL="114300" distR="114300" simplePos="0" relativeHeight="251664384" behindDoc="0" locked="0" layoutInCell="1" allowOverlap="1" wp14:anchorId="5D800BBC" wp14:editId="42ABA4DE">
+              <wp:anchor distT="45720" distB="45720" distL="114300" distR="114300" simplePos="0" relativeHeight="251664384" behindDoc="0" locked="0" layoutInCell="1" allowOverlap="1" wp14:anchorId="5D800BBC" wp14:editId="0C10245E">
                 <wp:simplePos x="0" y="0"/>
                 <wp:positionH relativeFrom="margin">
                   <wp:align>left</wp:align>
                 </wp:positionH>
                 <wp:positionV relativeFrom="paragraph">
-                  <wp:posOffset>5715</wp:posOffset>
+                  <wp:posOffset>185420</wp:posOffset>
                 </wp:positionV>
-                <wp:extent cx="3479800" cy="1060450"/>
-                <wp:effectExtent l="0" t="0" r="25400" b="25400"/>
+                <wp:extent cx="3479800" cy="1167765"/>
+                <wp:effectExtent l="0" t="0" r="25400" b="13335"/>
                 <wp:wrapSquare wrapText="bothSides"/>
                 <wp:docPr id="217" name="Text Box 2"/>
                 <wp:cNvGraphicFramePr>
@@ -1237,7 +1387,7 @@
                       <wps:spPr bwMode="auto">
                         <a:xfrm>
                           <a:off x="0" y="0"/>
-                          <a:ext cx="3479800" cy="1060450"/>
+                          <a:ext cx="3479800" cy="1167765"/>
                         </a:xfrm>
                         <a:prstGeom prst="rect">
                           <a:avLst/>
@@ -1268,9 +1418,10 @@
                           </w:p>
                           <w:p>
                             <w:pPr>
+                              <w:pStyle w:val="ListParagraph"/>
                               <w:numPr>
                                 <w:ilvl w:val="0"/>
-                                <w:numId w:val="2"/>
+                                <w:numId w:val="6"/>
                               </w:numPr>
                               <w:rPr>
                                 <w:b/>
@@ -1282,14 +1433,15 @@
                                 <w:b/>
                                 <w:bCs/>
                               </w:rPr>
-                              <w:t>Beginning Balance (Nov 8): 0.00 ECO</w:t>
+                              <w:t>Beginning Balance (Nov 10): 0.00 ECO</w:t>
                             </w:r>
                           </w:p>
                           <w:p>
                             <w:pPr>
+                              <w:pStyle w:val="ListParagraph"/>
                               <w:numPr>
                                 <w:ilvl w:val="0"/>
-                                <w:numId w:val="2"/>
+                                <w:numId w:val="6"/>
                               </w:numPr>
                               <w:rPr>
                                 <w:b/>
@@ -1301,14 +1453,22 @@
                                 <w:b/>
                                 <w:bCs/>
                               </w:rPr>
-                              <w:t>Total Deposits: +75.00 ECO</w:t>
+                              <w:t xml:space="preserve">Total Deposits: </w:t>
+                            </w:r>
+                            <w:r>
+                              <w:rPr>
+                                <w:b/>
+                                <w:bCs/>
+                              </w:rPr>
+                              <w:t>+750.00 ECO</w:t>
                             </w:r>
                           </w:p>
                           <w:p>
                             <w:pPr>
+                              <w:pStyle w:val="ListParagraph"/>
                               <w:numPr>
                                 <w:ilvl w:val="0"/>
-                                <w:numId w:val="2"/>
+                                <w:numId w:val="6"/>
                               </w:numPr>
                               <w:rPr>
                                 <w:b/>
@@ -1320,14 +1480,15 @@
                                 <w:b/>
                                 <w:bCs/>
                               </w:rPr>
-                              <w:t>Total Withdrawals: -50.00 ECO</w:t>
+                              <w:t>Total Withdrawals: -500.00 ECO</w:t>
                             </w:r>
                           </w:p>
                           <w:p>
                             <w:pPr>
+                              <w:pStyle w:val="ListParagraph"/>
                               <w:numPr>
                                 <w:ilvl w:val="0"/>
-                                <w:numId w:val="2"/>
+                                <w:numId w:val="6"/>
                               </w:numPr>
                               <w:rPr>
                                 <w:b/>
@@ -1339,7 +1500,7 @@
                                 <w:b/>
                                 <w:bCs/>
                               </w:rPr>
-                              <w:t>Ending Balance (Nov 8): 25.00 ECO</w:t>
+                              <w:t>Ending Balance (Nov 10): 250.00 ECO</w:t>
                             </w:r>
                           </w:p>
                           <w:p/>
@@ -1367,7 +1528,7 @@
                 <v:stroke joinstyle="miter"/>
                 <v:path gradientshapeok="t" o:connecttype="rect"/>
               </v:shapetype>
-              <v:shape id="Text Box 2" o:spid="_x0000_s1026" type="#_x0000_t202" style="position:absolute;margin-left:0;margin-top:.45pt;width:274pt;height:83.5pt;z-index:251664384;visibility:visible;mso-wrap-style:square;mso-width-percent:0;mso-height-percent:0;mso-wrap-distance-left:9pt;mso-wrap-distance-top:3.6pt;mso-wrap-distance-right:9pt;mso-wrap-distance-bottom:3.6pt;mso-position-horizontal:left;mso-position-horizontal-relative:margin;mso-position-vertical:absolute;mso-position-vertical-relative:text;mso-width-percent:0;mso-height-percent:0;mso-width-relative:margin;mso-height-relative:margin;v-text-anchor:top" o:gfxdata="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" strokeweight=".25pt">
+              <v:shape id="Text Box 2" o:spid="_x0000_s1026" type="#_x0000_t202" style="position:absolute;margin-left:0;margin-top:14.6pt;width:274pt;height:91.95pt;z-index:251664384;visibility:visible;mso-wrap-style:square;mso-width-percent:0;mso-height-percent:0;mso-wrap-distance-left:9pt;mso-wrap-distance-top:3.6pt;mso-wrap-distance-right:9pt;mso-wrap-distance-bottom:3.6pt;mso-position-horizontal:left;mso-position-horizontal-relative:margin;mso-position-vertical:absolute;mso-position-vertical-relative:text;mso-width-percent:0;mso-height-percent:0;mso-width-relative:margin;mso-height-relative:margin;v-text-anchor:top" o:gfxdata="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" strokeweight=".25pt">
                 <v:textbox>
                   <w:txbxContent>
                     <w:p>
@@ -1382,9 +1543,10 @@
                     </w:p>
                     <w:p>
                       <w:pPr>
+                        <w:pStyle w:val="ListParagraph"/>
                         <w:numPr>
                           <w:ilvl w:val="0"/>
-                          <w:numId w:val="2"/>
+                          <w:numId w:val="6"/>
                         </w:numPr>
                         <w:rPr>
                           <w:b/>
@@ -1396,14 +1558,15 @@
                           <w:b/>
                           <w:bCs/>
                         </w:rPr>
-                        <w:t>Beginning Balance (Nov 8): 0.00 ECO</w:t>
+                        <w:t>Beginning Balance (Nov 10): 0.00 ECO</w:t>
                       </w:r>
                     </w:p>
                     <w:p>
                       <w:pPr>
+                        <w:pStyle w:val="ListParagraph"/>
                         <w:numPr>
                           <w:ilvl w:val="0"/>
-                          <w:numId w:val="2"/>
+                          <w:numId w:val="6"/>
                         </w:numPr>
                         <w:rPr>
                           <w:b/>
@@ -1415,14 +1578,22 @@
                           <w:b/>
                           <w:bCs/>
                         </w:rPr>
-                        <w:t>Total Deposits: +75.00 ECO</w:t>
+                        <w:t xml:space="preserve">Total Deposits: </w:t>
+                      </w:r>
+                      <w:r>
+                        <w:rPr>
+                          <w:b/>
+                          <w:bCs/>
+                        </w:rPr>
+                        <w:t>+750.00 ECO</w:t>
                       </w:r>
                     </w:p>
                     <w:p>
                       <w:pPr>
+                        <w:pStyle w:val="ListParagraph"/>
                         <w:numPr>
                           <w:ilvl w:val="0"/>
-                          <w:numId w:val="2"/>
+                          <w:numId w:val="6"/>
                         </w:numPr>
                         <w:rPr>
                           <w:b/>
@@ -1434,14 +1605,15 @@
                           <w:b/>
                           <w:bCs/>
                         </w:rPr>
-                        <w:t>Total Withdrawals: -50.00 ECO</w:t>
+                        <w:t>Total Withdrawals: -500.00 ECO</w:t>
                       </w:r>
                     </w:p>
                     <w:p>
                       <w:pPr>
+                        <w:pStyle w:val="ListParagraph"/>
                         <w:numPr>
                           <w:ilvl w:val="0"/>
-                          <w:numId w:val="2"/>
+                          <w:numId w:val="6"/>
                         </w:numPr>
                         <w:rPr>
                           <w:b/>
@@ -1453,7 +1625,7 @@
                           <w:b/>
                           <w:bCs/>
                         </w:rPr>
-                        <w:t>Ending Balance (Nov 8): 25.00 ECO</w:t>
+                        <w:t>Ending Balance (Nov 10): 250.00 ECO</w:t>
                       </w:r>
                     </w:p>
                     <w:p/>
@@ -1574,18 +1746,24 @@
         </w:pBdr>
         <w:spacing w:line="275" w:lineRule="auto"/>
       </w:pPr>
+    </w:p>
+    <w:p>
+      <w:pPr>
+        <w:pBdr>
+          <w:top w:val="nil"/>
+          <w:left w:val="nil"/>
+          <w:bottom w:val="nil"/>
+          <w:right w:val="nil"/>
+          <w:between w:val="nil"/>
+        </w:pBdr>
+        <w:spacing w:line="275" w:lineRule="auto"/>
+      </w:pPr>
       <w:r>
-        <w:t>--</w:t>
-      </w:r>
-      <w:r>
-        <w:t xml:space="preserve">End of </w:t>
+        <w:t xml:space="preserve">--End of </w:t>
       </w:r>
       <w:proofErr w:type="gramStart"/>
       <w:r>
-        <w:t>Report.</w:t>
-      </w:r>
-      <w:r>
-        <w:t>-</w:t>
+        <w:t>Report.-</w:t>
       </w:r>
       <w:proofErr w:type="gramEnd"/>
       <w:r>
@@ -1803,6 +1981,7 @@
         </v:shapetype>
         <v:shape id="WordPictureWatermark145414266" o:spid="_x0000_s1026" type="#_x0000_t75" style="position:absolute;margin-left:0;margin-top:0;width:468pt;height:468pt;z-index:-251657216;mso-position-horizontal:center;mso-position-horizontal-relative:margin;mso-position-vertical:center;mso-position-vertical-relative:margin" o:allowincell="f">
           <v:imagedata r:id="rId1" o:title="logo" gain="19661f" blacklevel="22938f"/>
+          <w10:wrap anchorx="margin" anchory="margin"/>
         </v:shape>
       </w:pict>
     </w:r>
@@ -1842,6 +2021,7 @@
         </v:shapetype>
         <v:shape id="WordPictureWatermark145414267" o:spid="_x0000_s1027" type="#_x0000_t75" style="position:absolute;margin-left:0;margin-top:0;width:468pt;height:468pt;z-index:-251656192;mso-position-horizontal:center;mso-position-horizontal-relative:margin;mso-position-vertical:center;mso-position-vertical-relative:margin" o:allowincell="f">
           <v:imagedata r:id="rId1" o:title="logo" gain="19661f" blacklevel="22938f"/>
+          <w10:wrap anchorx="margin" anchory="margin"/>
         </v:shape>
       </w:pict>
     </w:r>
@@ -1881,6 +2061,7 @@
         </v:shapetype>
         <v:shape id="WordPictureWatermark145414265" o:spid="_x0000_s1025" type="#_x0000_t75" style="position:absolute;margin-left:0;margin-top:0;width:468pt;height:468pt;z-index:-251658240;mso-position-horizontal:center;mso-position-horizontal-relative:margin;mso-position-vertical:center;mso-position-vertical-relative:margin" o:allowincell="f">
           <v:imagedata r:id="rId1" o:title="logo" gain="19661f" blacklevel="22938f"/>
+          <w10:wrap anchorx="margin" anchory="margin"/>
         </v:shape>
       </w:pict>
     </w:r>
@@ -2040,6 +2221,119 @@
     </w:lvl>
   </w:abstractNum>
   <w:abstractNum w:abstractNumId="1" w15:restartNumberingAfterBreak="0">
+    <w:nsid w:val="2C770236"/>
+    <w:multiLevelType w:val="hybridMultilevel"/>
+    <w:tmpl w:val="F93E6B2E"/>
+    <w:lvl w:ilvl="0" w:tplc="1C090001">
+      <w:start w:val="1"/>
+      <w:numFmt w:val="bullet"/>
+      <w:lvlText w:val=""/>
+      <w:lvlJc w:val="left"/>
+      <w:pPr>
+        <w:ind w:left="720" w:hanging="360"/>
+      </w:pPr>
+      <w:rPr>
+        <w:rFonts w:ascii="Symbol" w:hAnsi="Symbol" w:hint="default"/>
+      </w:rPr>
+    </w:lvl>
+    <w:lvl w:ilvl="1" w:tplc="1C090003" w:tentative="1">
+      <w:start w:val="1"/>
+      <w:numFmt w:val="bullet"/>
+      <w:lvlText w:val="o"/>
+      <w:lvlJc w:val="left"/>
+      <w:pPr>
+        <w:ind w:left="1440" w:hanging="360"/>
+      </w:pPr>
+      <w:rPr>
+        <w:rFonts w:ascii="Courier New" w:hAnsi="Courier New" w:cs="Courier New" w:hint="default"/>
+      </w:rPr>
+    </w:lvl>
+    <w:lvl w:ilvl="2" w:tplc="1C090005" w:tentative="1">
+      <w:start w:val="1"/>
+      <w:numFmt w:val="bullet"/>
+      <w:lvlText w:val=""/>
+      <w:lvlJc w:val="left"/>
+      <w:pPr>
+        <w:ind w:left="2160" w:hanging="360"/>
+      </w:pPr>
+      <w:rPr>
+        <w:rFonts w:ascii="Wingdings" w:hAnsi="Wingdings" w:hint="default"/>
+      </w:rPr>
+    </w:lvl>
+    <w:lvl w:ilvl="3" w:tplc="1C090001" w:tentative="1">
+      <w:start w:val="1"/>
+      <w:numFmt w:val="bullet"/>
+      <w:lvlText w:val=""/>
+      <w:lvlJc w:val="left"/>
+      <w:pPr>
+        <w:ind w:left="2880" w:hanging="360"/>
+      </w:pPr>
+      <w:rPr>
+        <w:rFonts w:ascii="Symbol" w:hAnsi="Symbol" w:hint="default"/>
+      </w:rPr>
+    </w:lvl>
+    <w:lvl w:ilvl="4" w:tplc="1C090003" w:tentative="1">
+      <w:start w:val="1"/>
+      <w:numFmt w:val="bullet"/>
+      <w:lvlText w:val="o"/>
+      <w:lvlJc w:val="left"/>
+      <w:pPr>
+        <w:ind w:left="3600" w:hanging="360"/>
+      </w:pPr>
+      <w:rPr>
+        <w:rFonts w:ascii="Courier New" w:hAnsi="Courier New" w:cs="Courier New" w:hint="default"/>
+      </w:rPr>
+    </w:lvl>
+    <w:lvl w:ilvl="5" w:tplc="1C090005" w:tentative="1">
+      <w:start w:val="1"/>
+      <w:numFmt w:val="bullet"/>
+      <w:lvlText w:val=""/>
+      <w:lvlJc w:val="left"/>
+      <w:pPr>
+        <w:ind w:left="4320" w:hanging="360"/>
+      </w:pPr>
+      <w:rPr>
+        <w:rFonts w:ascii="Wingdings" w:hAnsi="Wingdings" w:hint="default"/>
+      </w:rPr>
+    </w:lvl>
+    <w:lvl w:ilvl="6" w:tplc="1C090001" w:tentative="1">
+      <w:start w:val="1"/>
+      <w:numFmt w:val="bullet"/>
+      <w:lvlText w:val=""/>
+      <w:lvlJc w:val="left"/>
+      <w:pPr>
+        <w:ind w:left="5040" w:hanging="360"/>
+      </w:pPr>
+      <w:rPr>
+        <w:rFonts w:ascii="Symbol" w:hAnsi="Symbol" w:hint="default"/>
+      </w:rPr>
+    </w:lvl>
+    <w:lvl w:ilvl="7" w:tplc="1C090003" w:tentative="1">
+      <w:start w:val="1"/>
+      <w:numFmt w:val="bullet"/>
+      <w:lvlText w:val="o"/>
+      <w:lvlJc w:val="left"/>
+      <w:pPr>
+        <w:ind w:left="5760" w:hanging="360"/>
+      </w:pPr>
+      <w:rPr>
+        <w:rFonts w:ascii="Courier New" w:hAnsi="Courier New" w:cs="Courier New" w:hint="default"/>
+      </w:rPr>
+    </w:lvl>
+    <w:lvl w:ilvl="8" w:tplc="1C090005" w:tentative="1">
+      <w:start w:val="1"/>
+      <w:numFmt w:val="bullet"/>
+      <w:lvlText w:val=""/>
+      <w:lvlJc w:val="left"/>
+      <w:pPr>
+        <w:ind w:left="6480" w:hanging="360"/>
+      </w:pPr>
+      <w:rPr>
+        <w:rFonts w:ascii="Wingdings" w:hAnsi="Wingdings" w:hint="default"/>
+      </w:rPr>
+    </w:lvl>
+  </w:abstractNum>
+  <w:abstractNum w:abstractNumId="2" w15:restartNumberingAfterBreak="0">
     <w:nsid w:val="31386E2D"/>
     <w:multiLevelType w:val="multilevel"/>
     <w:tmpl w:val="06FE8682"/>
@@ -2188,11 +2482,360 @@
       </w:rPr>
     </w:lvl>
   </w:abstractNum>
+  <w:abstractNum w:abstractNumId="3" w15:restartNumberingAfterBreak="0">
+    <w:nsid w:val="396226BC"/>
+    <w:multiLevelType w:val="hybridMultilevel"/>
+    <w:tmpl w:val="D80CE6C6"/>
+    <w:lvl w:ilvl="0" w:tplc="7D6E4D46">
+      <w:numFmt w:val="bullet"/>
+      <w:lvlText w:val=""/>
+      <w:lvlJc w:val="left"/>
+      <w:pPr>
+        <w:ind w:left="720" w:hanging="360"/>
+      </w:pPr>
+      <w:rPr>
+        <w:rFonts w:ascii="Arial" w:eastAsia="Arial" w:hAnsi="Arial" w:cs="Arial" w:hint="default"/>
+      </w:rPr>
+    </w:lvl>
+    <w:lvl w:ilvl="1" w:tplc="1C090003" w:tentative="1">
+      <w:start w:val="1"/>
+      <w:numFmt w:val="bullet"/>
+      <w:lvlText w:val="o"/>
+      <w:lvlJc w:val="left"/>
+      <w:pPr>
+        <w:ind w:left="1440" w:hanging="360"/>
+      </w:pPr>
+      <w:rPr>
+        <w:rFonts w:ascii="Courier New" w:hAnsi="Courier New" w:cs="Courier New" w:hint="default"/>
+      </w:rPr>
+    </w:lvl>
+    <w:lvl w:ilvl="2" w:tplc="1C090005" w:tentative="1">
+      <w:start w:val="1"/>
+      <w:numFmt w:val="bullet"/>
+      <w:lvlText w:val=""/>
+      <w:lvlJc w:val="left"/>
+      <w:pPr>
+        <w:ind w:left="2160" w:hanging="360"/>
+      </w:pPr>
+      <w:rPr>
+        <w:rFonts w:ascii="Wingdings" w:hAnsi="Wingdings" w:hint="default"/>
+      </w:rPr>
+    </w:lvl>
+    <w:lvl w:ilvl="3" w:tplc="1C090001" w:tentative="1">
+      <w:start w:val="1"/>
+      <w:numFmt w:val="bullet"/>
+      <w:lvlText w:val=""/>
+      <w:lvlJc w:val="left"/>
+      <w:pPr>
+        <w:ind w:left="2880" w:hanging="360"/>
+      </w:pPr>
+      <w:rPr>
+        <w:rFonts w:ascii="Symbol" w:hAnsi="Symbol" w:hint="default"/>
+      </w:rPr>
+    </w:lvl>
+    <w:lvl w:ilvl="4" w:tplc="1C090003" w:tentative="1">
+      <w:start w:val="1"/>
+      <w:numFmt w:val="bullet"/>
+      <w:lvlText w:val="o"/>
+      <w:lvlJc w:val="left"/>
+      <w:pPr>
+        <w:ind w:left="3600" w:hanging="360"/>
+      </w:pPr>
+      <w:rPr>
+        <w:rFonts w:ascii="Courier New" w:hAnsi="Courier New" w:cs="Courier New" w:hint="default"/>
+      </w:rPr>
+    </w:lvl>
+    <w:lvl w:ilvl="5" w:tplc="1C090005" w:tentative="1">
+      <w:start w:val="1"/>
+      <w:numFmt w:val="bullet"/>
+      <w:lvlText w:val=""/>
+      <w:lvlJc w:val="left"/>
+      <w:pPr>
+        <w:ind w:left="4320" w:hanging="360"/>
+      </w:pPr>
+      <w:rPr>
+        <w:rFonts w:ascii="Wingdings" w:hAnsi="Wingdings" w:hint="default"/>
+      </w:rPr>
+    </w:lvl>
+    <w:lvl w:ilvl="6" w:tplc="1C090001" w:tentative="1">
+      <w:start w:val="1"/>
+      <w:numFmt w:val="bullet"/>
+      <w:lvlText w:val=""/>
+      <w:lvlJc w:val="left"/>
+      <w:pPr>
+        <w:ind w:left="5040" w:hanging="360"/>
+      </w:pPr>
+      <w:rPr>
+        <w:rFonts w:ascii="Symbol" w:hAnsi="Symbol" w:hint="default"/>
+      </w:rPr>
+    </w:lvl>
+    <w:lvl w:ilvl="7" w:tplc="1C090003" w:tentative="1">
+      <w:start w:val="1"/>
+      <w:numFmt w:val="bullet"/>
+      <w:lvlText w:val="o"/>
+      <w:lvlJc w:val="left"/>
+      <w:pPr>
+        <w:ind w:left="5760" w:hanging="360"/>
+      </w:pPr>
+      <w:rPr>
+        <w:rFonts w:ascii="Courier New" w:hAnsi="Courier New" w:cs="Courier New" w:hint="default"/>
+      </w:rPr>
+    </w:lvl>
+    <w:lvl w:ilvl="8" w:tplc="1C090005" w:tentative="1">
+      <w:start w:val="1"/>
+      <w:numFmt w:val="bullet"/>
+      <w:lvlText w:val=""/>
+      <w:lvlJc w:val="left"/>
+      <w:pPr>
+        <w:ind w:left="6480" w:hanging="360"/>
+      </w:pPr>
+      <w:rPr>
+        <w:rFonts w:ascii="Wingdings" w:hAnsi="Wingdings" w:hint="default"/>
+      </w:rPr>
+    </w:lvl>
+  </w:abstractNum>
+  <w:abstractNum w:abstractNumId="4" w15:restartNumberingAfterBreak="0">
+    <w:nsid w:val="3F834646"/>
+    <w:multiLevelType w:val="hybridMultilevel"/>
+    <w:tmpl w:val="5928C764"/>
+    <w:lvl w:ilvl="0" w:tplc="7D6E4D46">
+      <w:numFmt w:val="bullet"/>
+      <w:lvlText w:val=""/>
+      <w:lvlJc w:val="left"/>
+      <w:pPr>
+        <w:ind w:left="1080" w:hanging="360"/>
+      </w:pPr>
+      <w:rPr>
+        <w:rFonts w:ascii="Arial" w:eastAsia="Arial" w:hAnsi="Arial" w:cs="Arial" w:hint="default"/>
+      </w:rPr>
+    </w:lvl>
+    <w:lvl w:ilvl="1" w:tplc="1C090003" w:tentative="1">
+      <w:start w:val="1"/>
+      <w:numFmt w:val="bullet"/>
+      <w:lvlText w:val="o"/>
+      <w:lvlJc w:val="left"/>
+      <w:pPr>
+        <w:ind w:left="1800" w:hanging="360"/>
+      </w:pPr>
+      <w:rPr>
+        <w:rFonts w:ascii="Courier New" w:hAnsi="Courier New" w:cs="Courier New" w:hint="default"/>
+      </w:rPr>
+    </w:lvl>
+    <w:lvl w:ilvl="2" w:tplc="1C090005" w:tentative="1">
+      <w:start w:val="1"/>
+      <w:numFmt w:val="bullet"/>
+      <w:lvlText w:val=""/>
+      <w:lvlJc w:val="left"/>
+      <w:pPr>
+        <w:ind w:left="2520" w:hanging="360"/>
+      </w:pPr>
+      <w:rPr>
+        <w:rFonts w:ascii="Wingdings" w:hAnsi="Wingdings" w:hint="default"/>
+      </w:rPr>
+    </w:lvl>
+    <w:lvl w:ilvl="3" w:tplc="1C090001" w:tentative="1">
+      <w:start w:val="1"/>
+      <w:numFmt w:val="bullet"/>
+      <w:lvlText w:val=""/>
+      <w:lvlJc w:val="left"/>
+      <w:pPr>
+        <w:ind w:left="3240" w:hanging="360"/>
+      </w:pPr>
+      <w:rPr>
+        <w:rFonts w:ascii="Symbol" w:hAnsi="Symbol" w:hint="default"/>
+      </w:rPr>
+    </w:lvl>
+    <w:lvl w:ilvl="4" w:tplc="1C090003" w:tentative="1">
+      <w:start w:val="1"/>
+      <w:numFmt w:val="bullet"/>
+      <w:lvlText w:val="o"/>
+      <w:lvlJc w:val="left"/>
+      <w:pPr>
+        <w:ind w:left="3960" w:hanging="360"/>
+      </w:pPr>
+      <w:rPr>
+        <w:rFonts w:ascii="Courier New" w:hAnsi="Courier New" w:cs="Courier New" w:hint="default"/>
+      </w:rPr>
+    </w:lvl>
+    <w:lvl w:ilvl="5" w:tplc="1C090005" w:tentative="1">
+      <w:start w:val="1"/>
+      <w:numFmt w:val="bullet"/>
+      <w:lvlText w:val=""/>
+      <w:lvlJc w:val="left"/>
+      <w:pPr>
+        <w:ind w:left="4680" w:hanging="360"/>
+      </w:pPr>
+      <w:rPr>
+        <w:rFonts w:ascii="Wingdings" w:hAnsi="Wingdings" w:hint="default"/>
+      </w:rPr>
+    </w:lvl>
+    <w:lvl w:ilvl="6" w:tplc="1C090001" w:tentative="1">
+      <w:start w:val="1"/>
+      <w:numFmt w:val="bullet"/>
+      <w:lvlText w:val=""/>
+      <w:lvlJc w:val="left"/>
+      <w:pPr>
+        <w:ind w:left="5400" w:hanging="360"/>
+      </w:pPr>
+      <w:rPr>
+        <w:rFonts w:ascii="Symbol" w:hAnsi="Symbol" w:hint="default"/>
+      </w:rPr>
+    </w:lvl>
+    <w:lvl w:ilvl="7" w:tplc="1C090003" w:tentative="1">
+      <w:start w:val="1"/>
+      <w:numFmt w:val="bullet"/>
+      <w:lvlText w:val="o"/>
+      <w:lvlJc w:val="left"/>
+      <w:pPr>
+        <w:ind w:left="6120" w:hanging="360"/>
+      </w:pPr>
+      <w:rPr>
+        <w:rFonts w:ascii="Courier New" w:hAnsi="Courier New" w:cs="Courier New" w:hint="default"/>
+      </w:rPr>
+    </w:lvl>
+    <w:lvl w:ilvl="8" w:tplc="1C090005" w:tentative="1">
+      <w:start w:val="1"/>
+      <w:numFmt w:val="bullet"/>
+      <w:lvlText w:val=""/>
+      <w:lvlJc w:val="left"/>
+      <w:pPr>
+        <w:ind w:left="6840" w:hanging="360"/>
+      </w:pPr>
+      <w:rPr>
+        <w:rFonts w:ascii="Wingdings" w:hAnsi="Wingdings" w:hint="default"/>
+      </w:rPr>
+    </w:lvl>
+  </w:abstractNum>
+  <w:abstractNum w:abstractNumId="5" w15:restartNumberingAfterBreak="0">
+    <w:nsid w:val="7FF36D14"/>
+    <w:multiLevelType w:val="hybridMultilevel"/>
+    <w:tmpl w:val="B3764B3E"/>
+    <w:lvl w:ilvl="0" w:tplc="1C090001">
+      <w:start w:val="1"/>
+      <w:numFmt w:val="bullet"/>
+      <w:lvlText w:val=""/>
+      <w:lvlJc w:val="left"/>
+      <w:pPr>
+        <w:ind w:left="360" w:hanging="360"/>
+      </w:pPr>
+      <w:rPr>
+        <w:rFonts w:ascii="Symbol" w:hAnsi="Symbol" w:hint="default"/>
+      </w:rPr>
+    </w:lvl>
+    <w:lvl w:ilvl="1" w:tplc="1C090003" w:tentative="1">
+      <w:start w:val="1"/>
+      <w:numFmt w:val="bullet"/>
+      <w:lvlText w:val="o"/>
+      <w:lvlJc w:val="left"/>
+      <w:pPr>
+        <w:ind w:left="1080" w:hanging="360"/>
+      </w:pPr>
+      <w:rPr>
+        <w:rFonts w:ascii="Courier New" w:hAnsi="Courier New" w:cs="Courier New" w:hint="default"/>
+      </w:rPr>
+    </w:lvl>
+    <w:lvl w:ilvl="2" w:tplc="1C090005" w:tentative="1">
+      <w:start w:val="1"/>
+      <w:numFmt w:val="bullet"/>
+      <w:lvlText w:val=""/>
+      <w:lvlJc w:val="left"/>
+      <w:pPr>
+        <w:ind w:left="1800" w:hanging="360"/>
+      </w:pPr>
+      <w:rPr>
+        <w:rFonts w:ascii="Wingdings" w:hAnsi="Wingdings" w:hint="default"/>
+      </w:rPr>
+    </w:lvl>
+    <w:lvl w:ilvl="3" w:tplc="1C090001" w:tentative="1">
+      <w:start w:val="1"/>
+      <w:numFmt w:val="bullet"/>
+      <w:lvlText w:val=""/>
+      <w:lvlJc w:val="left"/>
+      <w:pPr>
+        <w:ind w:left="2520" w:hanging="360"/>
+      </w:pPr>
+      <w:rPr>
+        <w:rFonts w:ascii="Symbol" w:hAnsi="Symbol" w:hint="default"/>
+      </w:rPr>
+    </w:lvl>
+    <w:lvl w:ilvl="4" w:tplc="1C090003" w:tentative="1">
+      <w:start w:val="1"/>
+      <w:numFmt w:val="bullet"/>
+      <w:lvlText w:val="o"/>
+      <w:lvlJc w:val="left"/>
+      <w:pPr>
+        <w:ind w:left="3240" w:hanging="360"/>
+      </w:pPr>
+      <w:rPr>
+        <w:rFonts w:ascii="Courier New" w:hAnsi="Courier New" w:cs="Courier New" w:hint="default"/>
+      </w:rPr>
+    </w:lvl>
+    <w:lvl w:ilvl="5" w:tplc="1C090005" w:tentative="1">
+      <w:start w:val="1"/>
+      <w:numFmt w:val="bullet"/>
+      <w:lvlText w:val=""/>
+      <w:lvlJc w:val="left"/>
+      <w:pPr>
+        <w:ind w:left="3960" w:hanging="360"/>
+      </w:pPr>
+      <w:rPr>
+        <w:rFonts w:ascii="Wingdings" w:hAnsi="Wingdings" w:hint="default"/>
+      </w:rPr>
+    </w:lvl>
+    <w:lvl w:ilvl="6" w:tplc="1C090001" w:tentative="1">
+      <w:start w:val="1"/>
+      <w:numFmt w:val="bullet"/>
+      <w:lvlText w:val=""/>
+      <w:lvlJc w:val="left"/>
+      <w:pPr>
+        <w:ind w:left="4680" w:hanging="360"/>
+      </w:pPr>
+      <w:rPr>
+        <w:rFonts w:ascii="Symbol" w:hAnsi="Symbol" w:hint="default"/>
+      </w:rPr>
+    </w:lvl>
+    <w:lvl w:ilvl="7" w:tplc="1C090003" w:tentative="1">
+      <w:start w:val="1"/>
+      <w:numFmt w:val="bullet"/>
+      <w:lvlText w:val="o"/>
+      <w:lvlJc w:val="left"/>
+      <w:pPr>
+        <w:ind w:left="5400" w:hanging="360"/>
+      </w:pPr>
+      <w:rPr>
+        <w:rFonts w:ascii="Courier New" w:hAnsi="Courier New" w:cs="Courier New" w:hint="default"/>
+      </w:rPr>
+    </w:lvl>
+    <w:lvl w:ilvl="8" w:tplc="1C090005" w:tentative="1">
+      <w:start w:val="1"/>
+      <w:numFmt w:val="bullet"/>
+      <w:lvlText w:val=""/>
+      <w:lvlJc w:val="left"/>
+      <w:pPr>
+        <w:ind w:left="6120" w:hanging="360"/>
+      </w:pPr>
+      <w:rPr>
+        <w:rFonts w:ascii="Wingdings" w:hAnsi="Wingdings" w:hint="default"/>
+      </w:rPr>
+    </w:lvl>
+  </w:abstractNum>
   <w:num w:numId="1" w16cid:durableId="1511145379">
-    <w:abstractNumId w:val="1"/>
+    <w:abstractNumId w:val="2"/>
   </w:num>
   <w:num w:numId="2" w16cid:durableId="1016691198">
     <w:abstractNumId w:val="0"/>
+  </w:num>
+  <w:num w:numId="3" w16cid:durableId="1834102324">
+    <w:abstractNumId w:val="1"/>
+  </w:num>
+  <w:num w:numId="4" w16cid:durableId="1756048978">
+    <w:abstractNumId w:val="3"/>
+  </w:num>
+  <w:num w:numId="5" w16cid:durableId="289361412">
+    <w:abstractNumId w:val="4"/>
+  </w:num>
+  <w:num w:numId="6" w16cid:durableId="48579107">
+    <w:abstractNumId w:val="5"/>
   </w:num>
 </w:numbering>
 </file>
@@ -3335,6 +3978,17 @@
       </w:tcPr>
     </w:tblStylePr>
   </w:style>
+  <w:style w:type="paragraph" w:styleId="ListParagraph">
+    <w:name w:val="List Paragraph"/>
+    <w:basedOn w:val="Normal"/>
+    <w:uiPriority w:val="34"/>
+    <w:qFormat/>
+    <w:rsid w:val="00303FE7"/>
+    <w:pPr>
+      <w:ind w:left="720"/>
+      <w:contextualSpacing/>
+    </w:pPr>
+  </w:style>
 </w:styles>
 </file>
 

</xml_diff>

<commit_message>
Refactor home, request pickup, and swap templates; enhance user experience with dynamic neighborhood selection, date logic, and EcoCoin swap functionality. Update database schema.
</commit_message>
<xml_diff>
--- a/static/sample_report.docx
+++ b/static/sample_report.docx
@@ -308,8 +308,16 @@
         <w:t>Collector:</w:t>
       </w:r>
       <w:r>
-        <w:t xml:space="preserve"> noma@example.com</w:t>
+        <w:t xml:space="preserve"> </w:t>
       </w:r>
+      <w:hyperlink r:id="rId10" w:history="1">
+        <w:r>
+          <w:rPr>
+            <w:rStyle w:val="Hyperlink"/>
+          </w:rPr>
+          <w:t>demo@vericycle.com</w:t>
+        </w:r>
+      </w:hyperlink>
     </w:p>
     <w:p>
       <w:pPr>
@@ -330,7 +338,10 @@
         <w:t>Hedera Account ID:</w:t>
       </w:r>
       <w:r>
-        <w:t xml:space="preserve"> 0.0.1234567 (Demo Account)</w:t>
+        <w:t xml:space="preserve"> </w:t>
+      </w:r>
+      <w:r>
+        <w:t>0.0.7267109</w:t>
       </w:r>
     </w:p>
     <w:p>
@@ -352,7 +363,10 @@
         <w:t>Report Generated:</w:t>
       </w:r>
       <w:r>
-        <w:t xml:space="preserve"> November 8, 2025</w:t>
+        <w:t xml:space="preserve"> </w:t>
+      </w:r>
+      <w:r>
+        <w:t>November 15, 2025</w:t>
       </w:r>
     </w:p>
     <w:p>
@@ -468,31 +482,36 @@
         <w:pStyle w:val="Heading4"/>
       </w:pPr>
       <w:r>
-        <w:t>Verified Transactions</w:t>
+        <w:t>V</w:t>
+      </w:r>
+      <w:r>
+        <w:t>erified Transactions</w:t>
       </w:r>
     </w:p>
     <w:tbl>
       <w:tblPr>
         <w:tblStyle w:val="GridTable5Dark-Accent3"/>
-        <w:tblW w:w="0" w:type="auto"/>
+        <w:tblW w:w="10401" w:type="dxa"/>
+        <w:tblInd w:w="-113" w:type="dxa"/>
         <w:tblLook w:val="0620" w:firstRow="1" w:lastRow="0" w:firstColumn="0" w:lastColumn="0" w:noHBand="1" w:noVBand="1"/>
       </w:tblPr>
       <w:tblGrid>
-        <w:gridCol w:w="750"/>
-        <w:gridCol w:w="817"/>
-        <w:gridCol w:w="1672"/>
-        <w:gridCol w:w="1896"/>
-        <w:gridCol w:w="1777"/>
-        <w:gridCol w:w="1212"/>
-        <w:gridCol w:w="1226"/>
+        <w:gridCol w:w="866"/>
+        <w:gridCol w:w="960"/>
+        <w:gridCol w:w="1932"/>
+        <w:gridCol w:w="2181"/>
+        <w:gridCol w:w="1807"/>
+        <w:gridCol w:w="1319"/>
+        <w:gridCol w:w="1336"/>
       </w:tblGrid>
       <w:tr>
         <w:trPr>
           <w:cnfStyle w:val="100000000000" w:firstRow="1" w:lastRow="0" w:firstColumn="0" w:lastColumn="0" w:oddVBand="0" w:evenVBand="0" w:oddHBand="0" w:evenHBand="0" w:firstRowFirstColumn="0" w:firstRowLastColumn="0" w:lastRowFirstColumn="0" w:lastRowLastColumn="0"/>
+          <w:trHeight w:val="556"/>
         </w:trPr>
         <w:tc>
           <w:tcPr>
-            <w:tcW w:w="0" w:type="auto"/>
+            <w:tcW w:w="866" w:type="dxa"/>
             <w:hideMark/>
           </w:tcPr>
           <w:p>
@@ -500,7 +519,6 @@
               <w:widowControl/>
               <w:rPr>
                 <w:rFonts w:eastAsia="Times New Roman"/>
-                <w:color w:val="1B1C1D"/>
                 <w:sz w:val="24"/>
                 <w:szCs w:val="24"/>
               </w:rPr>
@@ -508,10 +526,8 @@
             <w:r>
               <w:rPr>
                 <w:rFonts w:eastAsia="Times New Roman"/>
-                <w:color w:val="1B1C1D"/>
-                <w:sz w:val="24"/>
-                <w:szCs w:val="24"/>
-                <w:bdr w:val="none" w:sz="0" w:space="0" w:color="auto" w:frame="1"/>
+                <w:sz w:val="24"/>
+                <w:szCs w:val="24"/>
               </w:rPr>
               <w:t>Date</w:t>
             </w:r>
@@ -519,7 +535,7 @@
         </w:tc>
         <w:tc>
           <w:tcPr>
-            <w:tcW w:w="0" w:type="auto"/>
+            <w:tcW w:w="960" w:type="dxa"/>
             <w:hideMark/>
           </w:tcPr>
           <w:p>
@@ -527,7 +543,6 @@
               <w:widowControl/>
               <w:rPr>
                 <w:rFonts w:eastAsia="Times New Roman"/>
-                <w:color w:val="1B1C1D"/>
                 <w:sz w:val="24"/>
                 <w:szCs w:val="24"/>
               </w:rPr>
@@ -535,10 +550,8 @@
             <w:r>
               <w:rPr>
                 <w:rFonts w:eastAsia="Times New Roman"/>
-                <w:color w:val="1B1C1D"/>
-                <w:sz w:val="24"/>
-                <w:szCs w:val="24"/>
-                <w:bdr w:val="none" w:sz="0" w:space="0" w:color="auto" w:frame="1"/>
+                <w:sz w:val="24"/>
+                <w:szCs w:val="24"/>
               </w:rPr>
               <w:t>Time</w:t>
             </w:r>
@@ -546,7 +559,7 @@
         </w:tc>
         <w:tc>
           <w:tcPr>
-            <w:tcW w:w="0" w:type="auto"/>
+            <w:tcW w:w="1932" w:type="dxa"/>
             <w:hideMark/>
           </w:tcPr>
           <w:p>
@@ -554,7 +567,6 @@
               <w:widowControl/>
               <w:rPr>
                 <w:rFonts w:eastAsia="Times New Roman"/>
-                <w:color w:val="1B1C1D"/>
                 <w:sz w:val="24"/>
                 <w:szCs w:val="24"/>
               </w:rPr>
@@ -562,10 +574,8 @@
             <w:r>
               <w:rPr>
                 <w:rFonts w:eastAsia="Times New Roman"/>
-                <w:color w:val="1B1C1D"/>
-                <w:sz w:val="24"/>
-                <w:szCs w:val="24"/>
-                <w:bdr w:val="none" w:sz="0" w:space="0" w:color="auto" w:frame="1"/>
+                <w:sz w:val="24"/>
+                <w:szCs w:val="24"/>
               </w:rPr>
               <w:t>Transaction ID</w:t>
             </w:r>
@@ -573,7 +583,7 @@
         </w:tc>
         <w:tc>
           <w:tcPr>
-            <w:tcW w:w="0" w:type="auto"/>
+            <w:tcW w:w="2181" w:type="dxa"/>
             <w:hideMark/>
           </w:tcPr>
           <w:p>
@@ -581,7 +591,6 @@
               <w:widowControl/>
               <w:rPr>
                 <w:rFonts w:eastAsia="Times New Roman"/>
-                <w:color w:val="1B1C1D"/>
                 <w:sz w:val="24"/>
                 <w:szCs w:val="24"/>
               </w:rPr>
@@ -589,10 +598,8 @@
             <w:r>
               <w:rPr>
                 <w:rFonts w:eastAsia="Times New Roman"/>
-                <w:color w:val="1B1C1D"/>
-                <w:sz w:val="24"/>
-                <w:szCs w:val="24"/>
-                <w:bdr w:val="none" w:sz="0" w:space="0" w:color="auto" w:frame="1"/>
+                <w:sz w:val="24"/>
+                <w:szCs w:val="24"/>
               </w:rPr>
               <w:t>Type</w:t>
             </w:r>
@@ -600,7 +607,7 @@
         </w:tc>
         <w:tc>
           <w:tcPr>
-            <w:tcW w:w="0" w:type="auto"/>
+            <w:tcW w:w="1807" w:type="dxa"/>
             <w:hideMark/>
           </w:tcPr>
           <w:p>
@@ -608,7 +615,6 @@
               <w:widowControl/>
               <w:rPr>
                 <w:rFonts w:eastAsia="Times New Roman"/>
-                <w:color w:val="1B1C1D"/>
                 <w:sz w:val="24"/>
                 <w:szCs w:val="24"/>
               </w:rPr>
@@ -616,10 +622,8 @@
             <w:r>
               <w:rPr>
                 <w:rFonts w:eastAsia="Times New Roman"/>
-                <w:color w:val="1B1C1D"/>
-                <w:sz w:val="24"/>
-                <w:szCs w:val="24"/>
-                <w:bdr w:val="none" w:sz="0" w:space="0" w:color="auto" w:frame="1"/>
+                <w:sz w:val="24"/>
+                <w:szCs w:val="24"/>
               </w:rPr>
               <w:t>Description</w:t>
             </w:r>
@@ -627,7 +631,7 @@
         </w:tc>
         <w:tc>
           <w:tcPr>
-            <w:tcW w:w="0" w:type="auto"/>
+            <w:tcW w:w="1319" w:type="dxa"/>
             <w:hideMark/>
           </w:tcPr>
           <w:p>
@@ -635,7 +639,6 @@
               <w:widowControl/>
               <w:rPr>
                 <w:rFonts w:eastAsia="Times New Roman"/>
-                <w:color w:val="1B1C1D"/>
                 <w:sz w:val="24"/>
                 <w:szCs w:val="24"/>
               </w:rPr>
@@ -643,10 +646,8 @@
             <w:r>
               <w:rPr>
                 <w:rFonts w:eastAsia="Times New Roman"/>
-                <w:color w:val="1B1C1D"/>
-                <w:sz w:val="24"/>
-                <w:szCs w:val="24"/>
-                <w:bdr w:val="none" w:sz="0" w:space="0" w:color="auto" w:frame="1"/>
+                <w:sz w:val="24"/>
+                <w:szCs w:val="24"/>
               </w:rPr>
               <w:t>Amount (ECO)</w:t>
             </w:r>
@@ -654,7 +655,7 @@
         </w:tc>
         <w:tc>
           <w:tcPr>
-            <w:tcW w:w="0" w:type="auto"/>
+            <w:tcW w:w="1336" w:type="dxa"/>
             <w:hideMark/>
           </w:tcPr>
           <w:p>
@@ -662,7 +663,6 @@
               <w:widowControl/>
               <w:rPr>
                 <w:rFonts w:eastAsia="Times New Roman"/>
-                <w:color w:val="1B1C1D"/>
                 <w:sz w:val="24"/>
                 <w:szCs w:val="24"/>
               </w:rPr>
@@ -670,10 +670,8 @@
             <w:r>
               <w:rPr>
                 <w:rFonts w:eastAsia="Times New Roman"/>
-                <w:color w:val="1B1C1D"/>
-                <w:sz w:val="24"/>
-                <w:szCs w:val="24"/>
-                <w:bdr w:val="none" w:sz="0" w:space="0" w:color="auto" w:frame="1"/>
+                <w:sz w:val="24"/>
+                <w:szCs w:val="24"/>
               </w:rPr>
               <w:t>Balance (ECO)</w:t>
             </w:r>
@@ -681,9 +679,12 @@
         </w:tc>
       </w:tr>
       <w:tr>
+        <w:trPr>
+          <w:trHeight w:val="556"/>
+        </w:trPr>
         <w:tc>
           <w:tcPr>
-            <w:tcW w:w="0" w:type="auto"/>
+            <w:tcW w:w="866" w:type="dxa"/>
             <w:hideMark/>
           </w:tcPr>
           <w:p>
@@ -691,7 +692,6 @@
               <w:widowControl/>
               <w:rPr>
                 <w:rFonts w:eastAsia="Times New Roman"/>
-                <w:color w:val="1B1C1D"/>
                 <w:sz w:val="24"/>
                 <w:szCs w:val="24"/>
               </w:rPr>
@@ -700,7 +700,7 @@
         </w:tc>
         <w:tc>
           <w:tcPr>
-            <w:tcW w:w="0" w:type="auto"/>
+            <w:tcW w:w="960" w:type="dxa"/>
             <w:hideMark/>
           </w:tcPr>
           <w:p>
@@ -716,7 +716,7 @@
         </w:tc>
         <w:tc>
           <w:tcPr>
-            <w:tcW w:w="0" w:type="auto"/>
+            <w:tcW w:w="1932" w:type="dxa"/>
             <w:hideMark/>
           </w:tcPr>
           <w:p>
@@ -732,7 +732,7 @@
         </w:tc>
         <w:tc>
           <w:tcPr>
-            <w:tcW w:w="0" w:type="auto"/>
+            <w:tcW w:w="2181" w:type="dxa"/>
             <w:hideMark/>
           </w:tcPr>
           <w:p>
@@ -748,7 +748,7 @@
         </w:tc>
         <w:tc>
           <w:tcPr>
-            <w:tcW w:w="0" w:type="auto"/>
+            <w:tcW w:w="1807" w:type="dxa"/>
             <w:hideMark/>
           </w:tcPr>
           <w:p>
@@ -756,7 +756,6 @@
               <w:widowControl/>
               <w:rPr>
                 <w:rFonts w:eastAsia="Times New Roman"/>
-                <w:color w:val="1B1C1D"/>
                 <w:sz w:val="24"/>
                 <w:szCs w:val="24"/>
               </w:rPr>
@@ -766,10 +765,8 @@
                 <w:rFonts w:eastAsia="Times New Roman"/>
                 <w:b/>
                 <w:bCs/>
-                <w:color w:val="1B1C1D"/>
-                <w:sz w:val="24"/>
-                <w:szCs w:val="24"/>
-                <w:bdr w:val="none" w:sz="0" w:space="0" w:color="auto" w:frame="1"/>
+                <w:sz w:val="24"/>
+                <w:szCs w:val="24"/>
               </w:rPr>
               <w:t>Beginning Balance</w:t>
             </w:r>
@@ -777,7 +774,7 @@
         </w:tc>
         <w:tc>
           <w:tcPr>
-            <w:tcW w:w="0" w:type="auto"/>
+            <w:tcW w:w="1319" w:type="dxa"/>
             <w:hideMark/>
           </w:tcPr>
           <w:p>
@@ -785,7 +782,6 @@
               <w:widowControl/>
               <w:rPr>
                 <w:rFonts w:eastAsia="Times New Roman"/>
-                <w:color w:val="1B1C1D"/>
                 <w:sz w:val="24"/>
                 <w:szCs w:val="24"/>
               </w:rPr>
@@ -794,7 +790,7 @@
         </w:tc>
         <w:tc>
           <w:tcPr>
-            <w:tcW w:w="0" w:type="auto"/>
+            <w:tcW w:w="1336" w:type="dxa"/>
             <w:hideMark/>
           </w:tcPr>
           <w:p>
@@ -802,7 +798,6 @@
               <w:widowControl/>
               <w:rPr>
                 <w:rFonts w:eastAsia="Times New Roman"/>
-                <w:color w:val="1B1C1D"/>
                 <w:sz w:val="24"/>
                 <w:szCs w:val="24"/>
               </w:rPr>
@@ -812,10 +807,8 @@
                 <w:rFonts w:eastAsia="Times New Roman"/>
                 <w:b/>
                 <w:bCs/>
-                <w:color w:val="1B1C1D"/>
-                <w:sz w:val="24"/>
-                <w:szCs w:val="24"/>
-                <w:bdr w:val="none" w:sz="0" w:space="0" w:color="auto" w:frame="1"/>
+                <w:sz w:val="24"/>
+                <w:szCs w:val="24"/>
               </w:rPr>
               <w:t>0.00</w:t>
             </w:r>
@@ -823,9 +816,12 @@
         </w:tc>
       </w:tr>
       <w:tr>
+        <w:trPr>
+          <w:trHeight w:val="1134"/>
+        </w:trPr>
         <w:tc>
           <w:tcPr>
-            <w:tcW w:w="0" w:type="auto"/>
+            <w:tcW w:w="866" w:type="dxa"/>
             <w:hideMark/>
           </w:tcPr>
           <w:p>
@@ -833,7 +829,6 @@
               <w:widowControl/>
               <w:rPr>
                 <w:rFonts w:eastAsia="Times New Roman"/>
-                <w:color w:val="1B1C1D"/>
                 <w:sz w:val="24"/>
                 <w:szCs w:val="24"/>
               </w:rPr>
@@ -841,17 +836,16 @@
             <w:r>
               <w:rPr>
                 <w:rFonts w:eastAsia="Times New Roman"/>
-                <w:color w:val="1B1C1D"/>
-                <w:sz w:val="24"/>
-                <w:szCs w:val="24"/>
-              </w:rPr>
-              <w:t>Nov 8</w:t>
+                <w:sz w:val="24"/>
+                <w:szCs w:val="24"/>
+              </w:rPr>
+              <w:t>Nov 08</w:t>
             </w:r>
           </w:p>
         </w:tc>
         <w:tc>
           <w:tcPr>
-            <w:tcW w:w="0" w:type="auto"/>
+            <w:tcW w:w="960" w:type="dxa"/>
             <w:hideMark/>
           </w:tcPr>
           <w:p>
@@ -859,7 +853,6 @@
               <w:widowControl/>
               <w:rPr>
                 <w:rFonts w:eastAsia="Times New Roman"/>
-                <w:color w:val="1B1C1D"/>
                 <w:sz w:val="24"/>
                 <w:szCs w:val="24"/>
               </w:rPr>
@@ -867,17 +860,16 @@
             <w:r>
               <w:rPr>
                 <w:rFonts w:eastAsia="Times New Roman"/>
-                <w:color w:val="1B1C1D"/>
-                <w:sz w:val="24"/>
-                <w:szCs w:val="24"/>
-              </w:rPr>
-              <w:t>16:15</w:t>
+                <w:sz w:val="24"/>
+                <w:szCs w:val="24"/>
+              </w:rPr>
+              <w:t>14:30</w:t>
             </w:r>
           </w:p>
         </w:tc>
         <w:tc>
           <w:tcPr>
-            <w:tcW w:w="0" w:type="auto"/>
+            <w:tcW w:w="1932" w:type="dxa"/>
             <w:hideMark/>
           </w:tcPr>
           <w:p>
@@ -885,7 +877,6 @@
               <w:widowControl/>
               <w:rPr>
                 <w:rFonts w:eastAsia="Times New Roman"/>
-                <w:color w:val="1B1C1D"/>
                 <w:sz w:val="24"/>
                 <w:szCs w:val="24"/>
               </w:rPr>
@@ -893,10 +884,8 @@
             <w:r>
               <w:rPr>
                 <w:rFonts w:eastAsia="Times New Roman"/>
-                <w:color w:val="444746"/>
                 <w:sz w:val="20"/>
                 <w:szCs w:val="20"/>
-                <w:bdr w:val="none" w:sz="0" w:space="0" w:color="auto" w:frame="1"/>
               </w:rPr>
               <w:t>0.0.1234@5678</w:t>
             </w:r>
@@ -904,7 +893,7 @@
         </w:tc>
         <w:tc>
           <w:tcPr>
-            <w:tcW w:w="0" w:type="auto"/>
+            <w:tcW w:w="2181" w:type="dxa"/>
             <w:hideMark/>
           </w:tcPr>
           <w:p>
@@ -912,7 +901,6 @@
               <w:widowControl/>
               <w:rPr>
                 <w:rFonts w:eastAsia="Times New Roman"/>
-                <w:color w:val="1B1C1D"/>
                 <w:sz w:val="24"/>
                 <w:szCs w:val="24"/>
               </w:rPr>
@@ -920,12 +908,8 @@
             <w:r>
               <w:rPr>
                 <w:rFonts w:eastAsia="Times New Roman"/>
-                <w:b/>
-                <w:bCs/>
-                <w:color w:val="1B1C1D"/>
-                <w:sz w:val="24"/>
-                <w:szCs w:val="24"/>
-                <w:bdr w:val="none" w:sz="0" w:space="0" w:color="auto" w:frame="1"/>
+                <w:sz w:val="24"/>
+                <w:szCs w:val="24"/>
               </w:rPr>
               <w:t>DEPOSIT</w:t>
             </w:r>
@@ -933,7 +917,7 @@
         </w:tc>
         <w:tc>
           <w:tcPr>
-            <w:tcW w:w="0" w:type="auto"/>
+            <w:tcW w:w="1807" w:type="dxa"/>
             <w:hideMark/>
           </w:tcPr>
           <w:p>
@@ -941,7 +925,6 @@
               <w:widowControl/>
               <w:rPr>
                 <w:rFonts w:eastAsia="Times New Roman"/>
-                <w:color w:val="1B1C1D"/>
                 <w:sz w:val="24"/>
                 <w:szCs w:val="24"/>
               </w:rPr>
@@ -949,35 +932,16 @@
             <w:r>
               <w:rPr>
                 <w:rFonts w:eastAsia="Times New Roman"/>
-                <w:color w:val="1B1C1D"/>
-                <w:sz w:val="24"/>
-                <w:szCs w:val="24"/>
-              </w:rPr>
-              <w:t>Verified Drop-off (15.0kg</w:t>
-            </w:r>
-            <w:r>
-              <w:rPr>
-                <w:rFonts w:eastAsia="Times New Roman"/>
-                <w:color w:val="1B1C1D"/>
-                <w:sz w:val="24"/>
-                <w:szCs w:val="24"/>
-              </w:rPr>
-              <w:t xml:space="preserve"> </w:t>
-            </w:r>
-            <w:r>
-              <w:rPr>
-                <w:rFonts w:eastAsia="Times New Roman"/>
-                <w:color w:val="1B1C1D"/>
-                <w:sz w:val="24"/>
-                <w:szCs w:val="24"/>
-              </w:rPr>
-              <w:t>Cans)</w:t>
+                <w:sz w:val="24"/>
+                <w:szCs w:val="24"/>
+              </w:rPr>
+              <w:t>Verified Drop-off (15.0kg Cans)</w:t>
             </w:r>
           </w:p>
         </w:tc>
         <w:tc>
           <w:tcPr>
-            <w:tcW w:w="0" w:type="auto"/>
+            <w:tcW w:w="1319" w:type="dxa"/>
             <w:hideMark/>
           </w:tcPr>
           <w:p>
@@ -985,7 +949,6 @@
               <w:widowControl/>
               <w:rPr>
                 <w:rFonts w:eastAsia="Times New Roman"/>
-                <w:color w:val="1B1C1D"/>
                 <w:sz w:val="24"/>
                 <w:szCs w:val="24"/>
               </w:rPr>
@@ -993,44 +956,16 @@
             <w:r>
               <w:rPr>
                 <w:rFonts w:eastAsia="Times New Roman"/>
-                <w:b/>
-                <w:bCs/>
-                <w:color w:val="1B1C1D"/>
-                <w:sz w:val="24"/>
-                <w:szCs w:val="24"/>
-                <w:bdr w:val="none" w:sz="0" w:space="0" w:color="auto" w:frame="1"/>
-              </w:rPr>
-              <w:t>+75</w:t>
-            </w:r>
-            <w:r>
-              <w:rPr>
-                <w:rFonts w:eastAsia="Times New Roman"/>
-                <w:b/>
-                <w:bCs/>
-                <w:color w:val="1B1C1D"/>
-                <w:sz w:val="24"/>
-                <w:szCs w:val="24"/>
-                <w:bdr w:val="none" w:sz="0" w:space="0" w:color="auto" w:frame="1"/>
-              </w:rPr>
-              <w:t>0</w:t>
-            </w:r>
-            <w:r>
-              <w:rPr>
-                <w:rFonts w:eastAsia="Times New Roman"/>
-                <w:b/>
-                <w:bCs/>
-                <w:color w:val="1B1C1D"/>
-                <w:sz w:val="24"/>
-                <w:szCs w:val="24"/>
-                <w:bdr w:val="none" w:sz="0" w:space="0" w:color="auto" w:frame="1"/>
-              </w:rPr>
-              <w:t>.00</w:t>
+                <w:sz w:val="24"/>
+                <w:szCs w:val="24"/>
+              </w:rPr>
+              <w:t>+750.00</w:t>
             </w:r>
           </w:p>
         </w:tc>
         <w:tc>
           <w:tcPr>
-            <w:tcW w:w="0" w:type="auto"/>
+            <w:tcW w:w="1336" w:type="dxa"/>
             <w:hideMark/>
           </w:tcPr>
           <w:p>
@@ -1038,7 +973,6 @@
               <w:widowControl/>
               <w:rPr>
                 <w:rFonts w:eastAsia="Times New Roman"/>
-                <w:color w:val="1B1C1D"/>
                 <w:sz w:val="24"/>
                 <w:szCs w:val="24"/>
               </w:rPr>
@@ -1046,46 +980,21 @@
             <w:r>
               <w:rPr>
                 <w:rFonts w:eastAsia="Times New Roman"/>
-                <w:b/>
-                <w:bCs/>
-                <w:color w:val="1B1C1D"/>
-                <w:sz w:val="24"/>
-                <w:szCs w:val="24"/>
-                <w:bdr w:val="none" w:sz="0" w:space="0" w:color="auto" w:frame="1"/>
-              </w:rPr>
-              <w:t>75</w:t>
-            </w:r>
-            <w:r>
-              <w:rPr>
-                <w:rFonts w:eastAsia="Times New Roman"/>
-                <w:b/>
-                <w:bCs/>
-                <w:color w:val="1B1C1D"/>
-                <w:sz w:val="24"/>
-                <w:szCs w:val="24"/>
-                <w:bdr w:val="none" w:sz="0" w:space="0" w:color="auto" w:frame="1"/>
-              </w:rPr>
-              <w:t>0</w:t>
-            </w:r>
-            <w:r>
-              <w:rPr>
-                <w:rFonts w:eastAsia="Times New Roman"/>
-                <w:b/>
-                <w:bCs/>
-                <w:color w:val="1B1C1D"/>
-                <w:sz w:val="24"/>
-                <w:szCs w:val="24"/>
-                <w:bdr w:val="none" w:sz="0" w:space="0" w:color="auto" w:frame="1"/>
-              </w:rPr>
-              <w:t>.00</w:t>
+                <w:sz w:val="24"/>
+                <w:szCs w:val="24"/>
+              </w:rPr>
+              <w:t>750.00</w:t>
             </w:r>
           </w:p>
         </w:tc>
       </w:tr>
       <w:tr>
+        <w:trPr>
+          <w:trHeight w:val="1134"/>
+        </w:trPr>
         <w:tc>
           <w:tcPr>
-            <w:tcW w:w="0" w:type="auto"/>
+            <w:tcW w:w="866" w:type="dxa"/>
             <w:hideMark/>
           </w:tcPr>
           <w:p>
@@ -1093,7 +1002,6 @@
               <w:widowControl/>
               <w:rPr>
                 <w:rFonts w:eastAsia="Times New Roman"/>
-                <w:color w:val="1B1C1D"/>
                 <w:sz w:val="24"/>
                 <w:szCs w:val="24"/>
               </w:rPr>
@@ -1101,17 +1009,16 @@
             <w:r>
               <w:rPr>
                 <w:rFonts w:eastAsia="Times New Roman"/>
-                <w:color w:val="1B1C1D"/>
-                <w:sz w:val="24"/>
-                <w:szCs w:val="24"/>
-              </w:rPr>
-              <w:t>Nov 8</w:t>
+                <w:sz w:val="24"/>
+                <w:szCs w:val="24"/>
+              </w:rPr>
+              <w:t>Nov 12</w:t>
             </w:r>
           </w:p>
         </w:tc>
         <w:tc>
           <w:tcPr>
-            <w:tcW w:w="0" w:type="auto"/>
+            <w:tcW w:w="960" w:type="dxa"/>
             <w:hideMark/>
           </w:tcPr>
           <w:p>
@@ -1119,7 +1026,6 @@
               <w:widowControl/>
               <w:rPr>
                 <w:rFonts w:eastAsia="Times New Roman"/>
-                <w:color w:val="1B1C1D"/>
                 <w:sz w:val="24"/>
                 <w:szCs w:val="24"/>
               </w:rPr>
@@ -1127,17 +1033,16 @@
             <w:r>
               <w:rPr>
                 <w:rFonts w:eastAsia="Times New Roman"/>
-                <w:color w:val="1B1C1D"/>
-                <w:sz w:val="24"/>
-                <w:szCs w:val="24"/>
-              </w:rPr>
-              <w:t>17:30</w:t>
+                <w:sz w:val="24"/>
+                <w:szCs w:val="24"/>
+              </w:rPr>
+              <w:t>10:00</w:t>
             </w:r>
           </w:p>
         </w:tc>
         <w:tc>
           <w:tcPr>
-            <w:tcW w:w="0" w:type="auto"/>
+            <w:tcW w:w="1932" w:type="dxa"/>
             <w:hideMark/>
           </w:tcPr>
           <w:p>
@@ -1145,7 +1050,6 @@
               <w:widowControl/>
               <w:rPr>
                 <w:rFonts w:eastAsia="Times New Roman"/>
-                <w:color w:val="1B1C1D"/>
                 <w:sz w:val="24"/>
                 <w:szCs w:val="24"/>
               </w:rPr>
@@ -1153,18 +1057,16 @@
             <w:r>
               <w:rPr>
                 <w:rFonts w:eastAsia="Times New Roman"/>
-                <w:color w:val="444746"/>
                 <w:sz w:val="20"/>
                 <w:szCs w:val="20"/>
-                <w:bdr w:val="none" w:sz="0" w:space="0" w:color="auto" w:frame="1"/>
-              </w:rPr>
-              <w:t>0.0.1234@9012</w:t>
+              </w:rPr>
+              <w:t>0.0.1234@5679</w:t>
             </w:r>
           </w:p>
         </w:tc>
         <w:tc>
           <w:tcPr>
-            <w:tcW w:w="0" w:type="auto"/>
+            <w:tcW w:w="2181" w:type="dxa"/>
             <w:hideMark/>
           </w:tcPr>
           <w:p>
@@ -1172,7 +1074,6 @@
               <w:widowControl/>
               <w:rPr>
                 <w:rFonts w:eastAsia="Times New Roman"/>
-                <w:color w:val="1B1C1D"/>
                 <w:sz w:val="24"/>
                 <w:szCs w:val="24"/>
               </w:rPr>
@@ -1180,12 +1081,354 @@
             <w:r>
               <w:rPr>
                 <w:rFonts w:eastAsia="Times New Roman"/>
-                <w:b/>
-                <w:bCs/>
-                <w:color w:val="1B1C1D"/>
-                <w:sz w:val="24"/>
-                <w:szCs w:val="24"/>
-                <w:bdr w:val="none" w:sz="0" w:space="0" w:color="auto" w:frame="1"/>
+                <w:sz w:val="24"/>
+                <w:szCs w:val="24"/>
+              </w:rPr>
+              <w:t>DEPOSIT</w:t>
+            </w:r>
+          </w:p>
+        </w:tc>
+        <w:tc>
+          <w:tcPr>
+            <w:tcW w:w="1807" w:type="dxa"/>
+            <w:hideMark/>
+          </w:tcPr>
+          <w:p>
+            <w:pPr>
+              <w:widowControl/>
+              <w:rPr>
+                <w:rFonts w:eastAsia="Times New Roman"/>
+                <w:sz w:val="24"/>
+                <w:szCs w:val="24"/>
+              </w:rPr>
+            </w:pPr>
+            <w:r>
+              <w:rPr>
+                <w:rFonts w:eastAsia="Times New Roman"/>
+                <w:sz w:val="24"/>
+                <w:szCs w:val="24"/>
+              </w:rPr>
+              <w:t>Verified Drop-off (8.5kg Paper)</w:t>
+            </w:r>
+          </w:p>
+        </w:tc>
+        <w:tc>
+          <w:tcPr>
+            <w:tcW w:w="1319" w:type="dxa"/>
+            <w:hideMark/>
+          </w:tcPr>
+          <w:p>
+            <w:pPr>
+              <w:widowControl/>
+              <w:rPr>
+                <w:rFonts w:eastAsia="Times New Roman"/>
+                <w:sz w:val="24"/>
+                <w:szCs w:val="24"/>
+              </w:rPr>
+            </w:pPr>
+            <w:r>
+              <w:rPr>
+                <w:rFonts w:eastAsia="Times New Roman"/>
+                <w:sz w:val="24"/>
+                <w:szCs w:val="24"/>
+              </w:rPr>
+              <w:t>+425.00</w:t>
+            </w:r>
+          </w:p>
+        </w:tc>
+        <w:tc>
+          <w:tcPr>
+            <w:tcW w:w="1336" w:type="dxa"/>
+            <w:hideMark/>
+          </w:tcPr>
+          <w:p>
+            <w:pPr>
+              <w:widowControl/>
+              <w:rPr>
+                <w:rFonts w:eastAsia="Times New Roman"/>
+                <w:sz w:val="24"/>
+                <w:szCs w:val="24"/>
+              </w:rPr>
+            </w:pPr>
+            <w:r>
+              <w:rPr>
+                <w:rFonts w:eastAsia="Times New Roman"/>
+                <w:sz w:val="24"/>
+                <w:szCs w:val="24"/>
+              </w:rPr>
+              <w:t>1175.00</w:t>
+            </w:r>
+          </w:p>
+        </w:tc>
+      </w:tr>
+      <w:tr>
+        <w:trPr>
+          <w:trHeight w:val="1113"/>
+        </w:trPr>
+        <w:tc>
+          <w:tcPr>
+            <w:tcW w:w="866" w:type="dxa"/>
+            <w:hideMark/>
+          </w:tcPr>
+          <w:p>
+            <w:pPr>
+              <w:widowControl/>
+              <w:rPr>
+                <w:rFonts w:eastAsia="Times New Roman"/>
+                <w:sz w:val="24"/>
+                <w:szCs w:val="24"/>
+              </w:rPr>
+            </w:pPr>
+            <w:r>
+              <w:rPr>
+                <w:rFonts w:eastAsia="Times New Roman"/>
+                <w:sz w:val="24"/>
+                <w:szCs w:val="24"/>
+              </w:rPr>
+              <w:t>Nov 18</w:t>
+            </w:r>
+          </w:p>
+        </w:tc>
+        <w:tc>
+          <w:tcPr>
+            <w:tcW w:w="960" w:type="dxa"/>
+            <w:hideMark/>
+          </w:tcPr>
+          <w:p>
+            <w:pPr>
+              <w:widowControl/>
+              <w:rPr>
+                <w:rFonts w:eastAsia="Times New Roman"/>
+                <w:sz w:val="24"/>
+                <w:szCs w:val="24"/>
+              </w:rPr>
+            </w:pPr>
+            <w:r>
+              <w:rPr>
+                <w:rFonts w:eastAsia="Times New Roman"/>
+                <w:sz w:val="24"/>
+                <w:szCs w:val="24"/>
+              </w:rPr>
+              <w:t>00:04</w:t>
+            </w:r>
+          </w:p>
+        </w:tc>
+        <w:tc>
+          <w:tcPr>
+            <w:tcW w:w="1932" w:type="dxa"/>
+            <w:hideMark/>
+          </w:tcPr>
+          <w:p>
+            <w:pPr>
+              <w:widowControl/>
+              <w:rPr>
+                <w:rFonts w:eastAsia="Times New Roman"/>
+                <w:sz w:val="24"/>
+                <w:szCs w:val="24"/>
+              </w:rPr>
+            </w:pPr>
+            <w:r>
+              <w:rPr>
+                <w:rFonts w:eastAsia="Times New Roman"/>
+                <w:sz w:val="20"/>
+                <w:szCs w:val="20"/>
+              </w:rPr>
+              <w:t>0.0.1234@8811</w:t>
+            </w:r>
+          </w:p>
+        </w:tc>
+        <w:tc>
+          <w:tcPr>
+            <w:tcW w:w="2181" w:type="dxa"/>
+            <w:hideMark/>
+          </w:tcPr>
+          <w:p>
+            <w:pPr>
+              <w:widowControl/>
+              <w:rPr>
+                <w:rFonts w:eastAsia="Times New Roman"/>
+                <w:sz w:val="24"/>
+                <w:szCs w:val="24"/>
+              </w:rPr>
+            </w:pPr>
+            <w:r>
+              <w:rPr>
+                <w:rFonts w:eastAsia="Times New Roman"/>
+                <w:sz w:val="24"/>
+                <w:szCs w:val="24"/>
+              </w:rPr>
+              <w:t>DEPOSIT</w:t>
+            </w:r>
+          </w:p>
+        </w:tc>
+        <w:tc>
+          <w:tcPr>
+            <w:tcW w:w="1807" w:type="dxa"/>
+            <w:hideMark/>
+          </w:tcPr>
+          <w:p>
+            <w:pPr>
+              <w:widowControl/>
+              <w:rPr>
+                <w:rFonts w:eastAsia="Times New Roman"/>
+                <w:sz w:val="24"/>
+                <w:szCs w:val="24"/>
+              </w:rPr>
+            </w:pPr>
+            <w:r>
+              <w:rPr>
+                <w:rFonts w:eastAsia="Times New Roman"/>
+                <w:sz w:val="24"/>
+                <w:szCs w:val="24"/>
+              </w:rPr>
+              <w:t>Verified Drop-off (10.0kg Cans)</w:t>
+            </w:r>
+          </w:p>
+        </w:tc>
+        <w:tc>
+          <w:tcPr>
+            <w:tcW w:w="1319" w:type="dxa"/>
+            <w:hideMark/>
+          </w:tcPr>
+          <w:p>
+            <w:pPr>
+              <w:widowControl/>
+              <w:rPr>
+                <w:rFonts w:eastAsia="Times New Roman"/>
+                <w:sz w:val="24"/>
+                <w:szCs w:val="24"/>
+              </w:rPr>
+            </w:pPr>
+            <w:r>
+              <w:rPr>
+                <w:rFonts w:eastAsia="Times New Roman"/>
+                <w:sz w:val="24"/>
+                <w:szCs w:val="24"/>
+              </w:rPr>
+              <w:t>+518.00</w:t>
+            </w:r>
+          </w:p>
+        </w:tc>
+        <w:tc>
+          <w:tcPr>
+            <w:tcW w:w="1336" w:type="dxa"/>
+            <w:hideMark/>
+          </w:tcPr>
+          <w:p>
+            <w:pPr>
+              <w:widowControl/>
+              <w:rPr>
+                <w:rFonts w:eastAsia="Times New Roman"/>
+                <w:sz w:val="24"/>
+                <w:szCs w:val="24"/>
+              </w:rPr>
+            </w:pPr>
+            <w:r>
+              <w:rPr>
+                <w:rFonts w:eastAsia="Times New Roman"/>
+                <w:sz w:val="24"/>
+                <w:szCs w:val="24"/>
+              </w:rPr>
+              <w:t>1693.00</w:t>
+            </w:r>
+          </w:p>
+        </w:tc>
+      </w:tr>
+      <w:tr>
+        <w:trPr>
+          <w:trHeight w:val="1134"/>
+        </w:trPr>
+        <w:tc>
+          <w:tcPr>
+            <w:tcW w:w="866" w:type="dxa"/>
+            <w:hideMark/>
+          </w:tcPr>
+          <w:p>
+            <w:pPr>
+              <w:widowControl/>
+              <w:rPr>
+                <w:rFonts w:eastAsia="Times New Roman"/>
+                <w:sz w:val="24"/>
+                <w:szCs w:val="24"/>
+              </w:rPr>
+            </w:pPr>
+            <w:r>
+              <w:rPr>
+                <w:rFonts w:eastAsia="Times New Roman"/>
+                <w:sz w:val="24"/>
+                <w:szCs w:val="24"/>
+              </w:rPr>
+              <w:t>Nov 18</w:t>
+            </w:r>
+          </w:p>
+        </w:tc>
+        <w:tc>
+          <w:tcPr>
+            <w:tcW w:w="960" w:type="dxa"/>
+            <w:hideMark/>
+          </w:tcPr>
+          <w:p>
+            <w:pPr>
+              <w:widowControl/>
+              <w:rPr>
+                <w:rFonts w:eastAsia="Times New Roman"/>
+                <w:sz w:val="24"/>
+                <w:szCs w:val="24"/>
+              </w:rPr>
+            </w:pPr>
+            <w:r>
+              <w:rPr>
+                <w:rFonts w:eastAsia="Times New Roman"/>
+                <w:sz w:val="24"/>
+                <w:szCs w:val="24"/>
+              </w:rPr>
+              <w:t>00:05</w:t>
+            </w:r>
+          </w:p>
+        </w:tc>
+        <w:tc>
+          <w:tcPr>
+            <w:tcW w:w="1932" w:type="dxa"/>
+            <w:hideMark/>
+          </w:tcPr>
+          <w:p>
+            <w:pPr>
+              <w:widowControl/>
+              <w:rPr>
+                <w:rFonts w:eastAsia="Times New Roman"/>
+                <w:sz w:val="24"/>
+                <w:szCs w:val="24"/>
+              </w:rPr>
+            </w:pPr>
+            <w:r>
+              <w:rPr>
+                <w:rFonts w:eastAsia="Times New Roman"/>
+                <w:sz w:val="20"/>
+                <w:szCs w:val="20"/>
+              </w:rPr>
+              <w:t>0.0.1234@8812</w:t>
+            </w:r>
+          </w:p>
+        </w:tc>
+        <w:tc>
+          <w:tcPr>
+            <w:tcW w:w="2181" w:type="dxa"/>
+            <w:hideMark/>
+          </w:tcPr>
+          <w:p>
+            <w:pPr>
+              <w:widowControl/>
+              <w:rPr>
+                <w:rFonts w:eastAsia="Times New Roman"/>
+                <w:sz w:val="24"/>
+                <w:szCs w:val="24"/>
+              </w:rPr>
+            </w:pPr>
+            <w:r>
+              <w:rPr>
+                <w:rFonts w:eastAsia="Times New Roman"/>
+                <w:sz w:val="24"/>
+                <w:szCs w:val="24"/>
               </w:rPr>
               <w:t>WITHDRAWAL</w:t>
             </w:r>
@@ -1193,7 +1436,7 @@
         </w:tc>
         <w:tc>
           <w:tcPr>
-            <w:tcW w:w="0" w:type="auto"/>
+            <w:tcW w:w="1807" w:type="dxa"/>
             <w:hideMark/>
           </w:tcPr>
           <w:p>
@@ -1201,7 +1444,6 @@
               <w:widowControl/>
               <w:rPr>
                 <w:rFonts w:eastAsia="Times New Roman"/>
-                <w:color w:val="1B1C1D"/>
                 <w:sz w:val="24"/>
                 <w:szCs w:val="24"/>
               </w:rPr>
@@ -1209,35 +1451,16 @@
             <w:r>
               <w:rPr>
                 <w:rFonts w:eastAsia="Times New Roman"/>
-                <w:color w:val="1B1C1D"/>
-                <w:sz w:val="24"/>
-                <w:szCs w:val="24"/>
-              </w:rPr>
-              <w:t>Bank Redemption (ZAR 1</w:t>
-            </w:r>
-            <w:r>
-              <w:rPr>
-                <w:rFonts w:eastAsia="Times New Roman"/>
-                <w:color w:val="1B1C1D"/>
-                <w:sz w:val="24"/>
-                <w:szCs w:val="24"/>
-              </w:rPr>
-              <w:t>0</w:t>
-            </w:r>
-            <w:r>
-              <w:rPr>
-                <w:rFonts w:eastAsia="Times New Roman"/>
-                <w:color w:val="1B1C1D"/>
-                <w:sz w:val="24"/>
-                <w:szCs w:val="24"/>
-              </w:rPr>
-              <w:t>.00)</w:t>
+                <w:sz w:val="24"/>
+                <w:szCs w:val="24"/>
+              </w:rPr>
+              <w:t>Swap (820.00 ECO for HBAR)</w:t>
             </w:r>
           </w:p>
         </w:tc>
         <w:tc>
           <w:tcPr>
-            <w:tcW w:w="0" w:type="auto"/>
+            <w:tcW w:w="1319" w:type="dxa"/>
             <w:hideMark/>
           </w:tcPr>
           <w:p>
@@ -1245,7 +1468,6 @@
               <w:widowControl/>
               <w:rPr>
                 <w:rFonts w:eastAsia="Times New Roman"/>
-                <w:color w:val="1B1C1D"/>
                 <w:sz w:val="24"/>
                 <w:szCs w:val="24"/>
               </w:rPr>
@@ -1253,44 +1475,16 @@
             <w:r>
               <w:rPr>
                 <w:rFonts w:eastAsia="Times New Roman"/>
-                <w:b/>
-                <w:bCs/>
-                <w:color w:val="1B1C1D"/>
-                <w:sz w:val="24"/>
-                <w:szCs w:val="24"/>
-                <w:bdr w:val="none" w:sz="0" w:space="0" w:color="auto" w:frame="1"/>
-              </w:rPr>
-              <w:t>-5</w:t>
-            </w:r>
-            <w:r>
-              <w:rPr>
-                <w:rFonts w:eastAsia="Times New Roman"/>
-                <w:b/>
-                <w:bCs/>
-                <w:color w:val="1B1C1D"/>
-                <w:sz w:val="24"/>
-                <w:szCs w:val="24"/>
-                <w:bdr w:val="none" w:sz="0" w:space="0" w:color="auto" w:frame="1"/>
-              </w:rPr>
-              <w:t>0</w:t>
-            </w:r>
-            <w:r>
-              <w:rPr>
-                <w:rFonts w:eastAsia="Times New Roman"/>
-                <w:b/>
-                <w:bCs/>
-                <w:color w:val="1B1C1D"/>
-                <w:sz w:val="24"/>
-                <w:szCs w:val="24"/>
-                <w:bdr w:val="none" w:sz="0" w:space="0" w:color="auto" w:frame="1"/>
-              </w:rPr>
-              <w:t>0.00</w:t>
+                <w:sz w:val="24"/>
+                <w:szCs w:val="24"/>
+              </w:rPr>
+              <w:t>-820.00</w:t>
             </w:r>
           </w:p>
         </w:tc>
         <w:tc>
           <w:tcPr>
-            <w:tcW w:w="0" w:type="auto"/>
+            <w:tcW w:w="1336" w:type="dxa"/>
             <w:hideMark/>
           </w:tcPr>
           <w:p>
@@ -1298,7 +1492,6 @@
               <w:widowControl/>
               <w:rPr>
                 <w:rFonts w:eastAsia="Times New Roman"/>
-                <w:color w:val="1B1C1D"/>
                 <w:sz w:val="24"/>
                 <w:szCs w:val="24"/>
               </w:rPr>
@@ -1306,43 +1499,304 @@
             <w:r>
               <w:rPr>
                 <w:rFonts w:eastAsia="Times New Roman"/>
-                <w:b/>
-                <w:bCs/>
-                <w:color w:val="1B1C1D"/>
-                <w:sz w:val="24"/>
-                <w:szCs w:val="24"/>
-                <w:bdr w:val="none" w:sz="0" w:space="0" w:color="auto" w:frame="1"/>
-              </w:rPr>
-              <w:t>25</w:t>
+                <w:sz w:val="24"/>
+                <w:szCs w:val="24"/>
+              </w:rPr>
+              <w:t>873.00</w:t>
             </w:r>
+          </w:p>
+        </w:tc>
+      </w:tr>
+      <w:tr>
+        <w:trPr>
+          <w:trHeight w:val="824"/>
+        </w:trPr>
+        <w:tc>
+          <w:tcPr>
+            <w:tcW w:w="866" w:type="dxa"/>
+            <w:hideMark/>
+          </w:tcPr>
+          <w:p>
+            <w:pPr>
+              <w:widowControl/>
+              <w:rPr>
+                <w:rFonts w:eastAsia="Times New Roman"/>
+                <w:sz w:val="24"/>
+                <w:szCs w:val="24"/>
+              </w:rPr>
+            </w:pPr>
             <w:r>
               <w:rPr>
                 <w:rFonts w:eastAsia="Times New Roman"/>
-                <w:b/>
-                <w:bCs/>
-                <w:color w:val="1B1C1D"/>
-                <w:sz w:val="24"/>
-                <w:szCs w:val="24"/>
-                <w:bdr w:val="none" w:sz="0" w:space="0" w:color="auto" w:frame="1"/>
-              </w:rPr>
-              <w:t>0</w:t>
+                <w:sz w:val="24"/>
+                <w:szCs w:val="24"/>
+              </w:rPr>
+              <w:t>Nov 18</w:t>
             </w:r>
+          </w:p>
+        </w:tc>
+        <w:tc>
+          <w:tcPr>
+            <w:tcW w:w="960" w:type="dxa"/>
+            <w:hideMark/>
+          </w:tcPr>
+          <w:p>
+            <w:pPr>
+              <w:widowControl/>
+              <w:rPr>
+                <w:rFonts w:eastAsia="Times New Roman"/>
+                <w:sz w:val="24"/>
+                <w:szCs w:val="24"/>
+              </w:rPr>
+            </w:pPr>
             <w:r>
               <w:rPr>
                 <w:rFonts w:eastAsia="Times New Roman"/>
-                <w:b/>
-                <w:bCs/>
-                <w:color w:val="1B1C1D"/>
-                <w:sz w:val="24"/>
-                <w:szCs w:val="24"/>
-                <w:bdr w:val="none" w:sz="0" w:space="0" w:color="auto" w:frame="1"/>
-              </w:rPr>
-              <w:t>.00</w:t>
+                <w:sz w:val="24"/>
+                <w:szCs w:val="24"/>
+              </w:rPr>
+              <w:t>00:05</w:t>
+            </w:r>
+          </w:p>
+        </w:tc>
+        <w:tc>
+          <w:tcPr>
+            <w:tcW w:w="1932" w:type="dxa"/>
+            <w:hideMark/>
+          </w:tcPr>
+          <w:p>
+            <w:pPr>
+              <w:widowControl/>
+              <w:rPr>
+                <w:rFonts w:eastAsia="Times New Roman"/>
+                <w:sz w:val="24"/>
+                <w:szCs w:val="24"/>
+              </w:rPr>
+            </w:pPr>
+            <w:r>
+              <w:rPr>
+                <w:rFonts w:eastAsia="Times New Roman"/>
+                <w:sz w:val="20"/>
+                <w:szCs w:val="20"/>
+              </w:rPr>
+              <w:t>0.0.1234@8813</w:t>
+            </w:r>
+          </w:p>
+        </w:tc>
+        <w:tc>
+          <w:tcPr>
+            <w:tcW w:w="2181" w:type="dxa"/>
+            <w:hideMark/>
+          </w:tcPr>
+          <w:p>
+            <w:pPr>
+              <w:widowControl/>
+              <w:rPr>
+                <w:rFonts w:eastAsia="Times New Roman"/>
+                <w:sz w:val="24"/>
+                <w:szCs w:val="24"/>
+              </w:rPr>
+            </w:pPr>
+            <w:r>
+              <w:rPr>
+                <w:rFonts w:eastAsia="Times New Roman"/>
+                <w:sz w:val="24"/>
+                <w:szCs w:val="24"/>
+              </w:rPr>
+              <w:t>WITHDRAWAL</w:t>
+            </w:r>
+          </w:p>
+        </w:tc>
+        <w:tc>
+          <w:tcPr>
+            <w:tcW w:w="1807" w:type="dxa"/>
+            <w:hideMark/>
+          </w:tcPr>
+          <w:p>
+            <w:pPr>
+              <w:widowControl/>
+              <w:rPr>
+                <w:rFonts w:eastAsia="Times New Roman"/>
+                <w:sz w:val="24"/>
+                <w:szCs w:val="24"/>
+              </w:rPr>
+            </w:pPr>
+            <w:r>
+              <w:rPr>
+                <w:rFonts w:eastAsia="Times New Roman"/>
+                <w:sz w:val="24"/>
+                <w:szCs w:val="24"/>
+              </w:rPr>
+              <w:t>Withdrawal (HBAR to Bank)</w:t>
+            </w:r>
+          </w:p>
+        </w:tc>
+        <w:tc>
+          <w:tcPr>
+            <w:tcW w:w="1319" w:type="dxa"/>
+            <w:hideMark/>
+          </w:tcPr>
+          <w:p>
+            <w:pPr>
+              <w:widowControl/>
+              <w:rPr>
+                <w:rFonts w:eastAsia="Times New Roman"/>
+                <w:sz w:val="24"/>
+                <w:szCs w:val="24"/>
+              </w:rPr>
+            </w:pPr>
+            <w:r>
+              <w:rPr>
+                <w:rFonts w:eastAsia="Times New Roman"/>
+                <w:sz w:val="24"/>
+                <w:szCs w:val="24"/>
+              </w:rPr>
+              <w:t>+0.00</w:t>
+            </w:r>
+          </w:p>
+        </w:tc>
+        <w:tc>
+          <w:tcPr>
+            <w:tcW w:w="1336" w:type="dxa"/>
+            <w:hideMark/>
+          </w:tcPr>
+          <w:p>
+            <w:pPr>
+              <w:widowControl/>
+              <w:rPr>
+                <w:rFonts w:eastAsia="Times New Roman"/>
+                <w:sz w:val="24"/>
+                <w:szCs w:val="24"/>
+              </w:rPr>
+            </w:pPr>
+            <w:r>
+              <w:rPr>
+                <w:rFonts w:eastAsia="Times New Roman"/>
+                <w:sz w:val="24"/>
+                <w:szCs w:val="24"/>
+              </w:rPr>
+              <w:t>873.00</w:t>
             </w:r>
           </w:p>
         </w:tc>
       </w:tr>
     </w:tbl>
+    <w:p>
+      <w:pPr>
+        <w:pBdr>
+          <w:top w:val="nil"/>
+          <w:left w:val="nil"/>
+          <w:bottom w:val="nil"/>
+          <w:right w:val="nil"/>
+          <w:between w:val="nil"/>
+        </w:pBdr>
+        <w:spacing w:line="275" w:lineRule="auto"/>
+      </w:pPr>
+    </w:p>
+    <w:p>
+      <w:pPr>
+        <w:pBdr>
+          <w:top w:val="nil"/>
+          <w:left w:val="nil"/>
+          <w:bottom w:val="nil"/>
+          <w:right w:val="nil"/>
+          <w:between w:val="nil"/>
+        </w:pBdr>
+        <w:spacing w:line="275" w:lineRule="auto"/>
+      </w:pPr>
+      <w:r>
+        <w:rPr>
+          <w:noProof/>
+        </w:rPr>
+        <mc:AlternateContent>
+          <mc:Choice Requires="wps">
+            <w:drawing>
+              <wp:anchor distT="0" distB="0" distL="114300" distR="114300" simplePos="0" relativeHeight="251667456" behindDoc="0" locked="0" layoutInCell="1" allowOverlap="1" wp14:anchorId="0EF588F6" wp14:editId="7C940906">
+                <wp:simplePos x="0" y="0"/>
+                <wp:positionH relativeFrom="column">
+                  <wp:posOffset>-393700</wp:posOffset>
+                </wp:positionH>
+                <wp:positionV relativeFrom="paragraph">
+                  <wp:posOffset>191135</wp:posOffset>
+                </wp:positionV>
+                <wp:extent cx="7067550" cy="0"/>
+                <wp:effectExtent l="0" t="0" r="0" b="0"/>
+                <wp:wrapNone/>
+                <wp:docPr id="1099078288" name="Straight Connector 1"/>
+                <wp:cNvGraphicFramePr/>
+                <a:graphic xmlns:a="http://schemas.openxmlformats.org/drawingml/2006/main">
+                  <a:graphicData uri="http://schemas.microsoft.com/office/word/2010/wordprocessingShape">
+                    <wps:wsp>
+                      <wps:cNvCnPr/>
+                      <wps:spPr>
+                        <a:xfrm>
+                          <a:off x="0" y="0"/>
+                          <a:ext cx="7067550" cy="0"/>
+                        </a:xfrm>
+                        <a:prstGeom prst="line">
+                          <a:avLst/>
+                        </a:prstGeom>
+                        <a:noFill/>
+                        <a:ln w="9525" cap="flat" cmpd="sng" algn="ctr">
+                          <a:solidFill>
+                            <a:sysClr val="window" lastClr="FFFFFF">
+                              <a:lumMod val="75000"/>
+                            </a:sysClr>
+                          </a:solidFill>
+                          <a:prstDash val="solid"/>
+                        </a:ln>
+                        <a:effectLst/>
+                      </wps:spPr>
+                      <wps:bodyPr/>
+                    </wps:wsp>
+                  </a:graphicData>
+                </a:graphic>
+              </wp:anchor>
+            </w:drawing>
+          </mc:Choice>
+          <mc:Fallback>
+            <w:pict>
+              <v:line w14:anchorId="7AC76DC7" id="Straight Connector 1" o:spid="_x0000_s1026" style="position:absolute;z-index:251667456;visibility:visible;mso-wrap-style:square;mso-wrap-distance-left:9pt;mso-wrap-distance-top:0;mso-wrap-distance-right:9pt;mso-wrap-distance-bottom:0;mso-position-horizontal:absolute;mso-position-horizontal-relative:text;mso-position-vertical:absolute;mso-position-vertical-relative:text" from="-31pt,15.05pt" to="525.5pt,15.05pt" o:gfxdata="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" strokecolor="#bfbfbf"/>
+            </w:pict>
+          </mc:Fallback>
+        </mc:AlternateContent>
+      </w:r>
+    </w:p>
+    <w:p>
+      <w:pPr>
+        <w:pBdr>
+          <w:top w:val="nil"/>
+          <w:left w:val="nil"/>
+          <w:bottom w:val="nil"/>
+          <w:right w:val="nil"/>
+          <w:between w:val="nil"/>
+        </w:pBdr>
+        <w:spacing w:line="275" w:lineRule="auto"/>
+      </w:pPr>
+    </w:p>
+    <w:p>
+      <w:pPr>
+        <w:pBdr>
+          <w:top w:val="nil"/>
+          <w:left w:val="nil"/>
+          <w:bottom w:val="nil"/>
+          <w:right w:val="nil"/>
+          <w:between w:val="nil"/>
+        </w:pBdr>
+        <w:spacing w:line="275" w:lineRule="auto"/>
+        <w:jc w:val="center"/>
+        <w:rPr>
+          <w:color w:val="7F7F7F" w:themeColor="text1" w:themeTint="80"/>
+        </w:rPr>
+      </w:pPr>
+      <w:r>
+        <w:rPr>
+          <w:color w:val="7F7F7F" w:themeColor="text1" w:themeTint="80"/>
+        </w:rPr>
+        <w:t>© 2025 VeriCycle - Verified Value</w:t>
+      </w:r>
+    </w:p>
+    <w:p/>
     <w:p>
       <w:pPr>
         <w:pBdr>
@@ -1360,10 +1814,11 @@
           <w:bCs/>
           <w:noProof/>
         </w:rPr>
+        <w:lastRenderedPageBreak/>
         <mc:AlternateContent>
           <mc:Choice Requires="wps">
             <w:drawing>
-              <wp:anchor distT="45720" distB="45720" distL="114300" distR="114300" simplePos="0" relativeHeight="251664384" behindDoc="0" locked="0" layoutInCell="1" allowOverlap="1" wp14:anchorId="5D800BBC" wp14:editId="0C10245E">
+              <wp:anchor distT="45720" distB="45720" distL="114300" distR="114300" simplePos="0" relativeHeight="251664384" behindDoc="0" locked="0" layoutInCell="1" allowOverlap="1" wp14:anchorId="5D800BBC" wp14:editId="47E21FDF">
                 <wp:simplePos x="0" y="0"/>
                 <wp:positionH relativeFrom="margin">
                   <wp:align>left</wp:align>
@@ -1371,8 +1826,8 @@
                 <wp:positionV relativeFrom="paragraph">
                   <wp:posOffset>185420</wp:posOffset>
                 </wp:positionV>
-                <wp:extent cx="3479800" cy="1167765"/>
-                <wp:effectExtent l="0" t="0" r="25400" b="13335"/>
+                <wp:extent cx="3479800" cy="1168400"/>
+                <wp:effectExtent l="0" t="0" r="25400" b="12700"/>
                 <wp:wrapSquare wrapText="bothSides"/>
                 <wp:docPr id="217" name="Text Box 2"/>
                 <wp:cNvGraphicFramePr>
@@ -1387,7 +1842,7 @@
                       <wps:spPr bwMode="auto">
                         <a:xfrm>
                           <a:off x="0" y="0"/>
-                          <a:ext cx="3479800" cy="1167765"/>
+                          <a:ext cx="3479800" cy="1168400"/>
                         </a:xfrm>
                         <a:prstGeom prst="rect">
                           <a:avLst/>
@@ -1418,11 +1873,6 @@
                           </w:p>
                           <w:p>
                             <w:pPr>
-                              <w:pStyle w:val="ListParagraph"/>
-                              <w:numPr>
-                                <w:ilvl w:val="0"/>
-                                <w:numId w:val="6"/>
-                              </w:numPr>
                               <w:rPr>
                                 <w:b/>
                                 <w:bCs/>
@@ -1433,16 +1883,11 @@
                                 <w:b/>
                                 <w:bCs/>
                               </w:rPr>
-                              <w:t>Beginning Balance (Nov 10): 0.00 ECO</w:t>
+                              <w:t>Beginning Balance (Nov 01): 0.00 ECO</w:t>
                             </w:r>
                           </w:p>
                           <w:p>
                             <w:pPr>
-                              <w:pStyle w:val="ListParagraph"/>
-                              <w:numPr>
-                                <w:ilvl w:val="0"/>
-                                <w:numId w:val="6"/>
-                              </w:numPr>
                               <w:rPr>
                                 <w:b/>
                                 <w:bCs/>
@@ -1453,23 +1898,11 @@
                                 <w:b/>
                                 <w:bCs/>
                               </w:rPr>
-                              <w:t xml:space="preserve">Total Deposits: </w:t>
-                            </w:r>
-                            <w:r>
-                              <w:rPr>
-                                <w:b/>
-                                <w:bCs/>
-                              </w:rPr>
-                              <w:t>+750.00 ECO</w:t>
+                              <w:t>Total Deposits: +1693.00 ECO</w:t>
                             </w:r>
                           </w:p>
                           <w:p>
                             <w:pPr>
-                              <w:pStyle w:val="ListParagraph"/>
-                              <w:numPr>
-                                <w:ilvl w:val="0"/>
-                                <w:numId w:val="6"/>
-                              </w:numPr>
                               <w:rPr>
                                 <w:b/>
                                 <w:bCs/>
@@ -1480,30 +1913,18 @@
                                 <w:b/>
                                 <w:bCs/>
                               </w:rPr>
-                              <w:t>Total Withdrawals: -500.00 ECO</w:t>
+                              <w:t>Total Withdrawals: -820.00 ECO</w:t>
                             </w:r>
                           </w:p>
                           <w:p>
-                            <w:pPr>
-                              <w:pStyle w:val="ListParagraph"/>
-                              <w:numPr>
-                                <w:ilvl w:val="0"/>
-                                <w:numId w:val="6"/>
-                              </w:numPr>
-                              <w:rPr>
-                                <w:b/>
-                                <w:bCs/>
-                              </w:rPr>
-                            </w:pPr>
                             <w:r>
                               <w:rPr>
                                 <w:b/>
                                 <w:bCs/>
                               </w:rPr>
-                              <w:t>Ending Balance (Nov 10): 250.00 ECO</w:t>
+                              <w:t>Ending Balance (Nov 18): 873.00 ECO</w:t>
                             </w:r>
                           </w:p>
-                          <w:p/>
                           <w:p/>
                         </w:txbxContent>
                       </wps:txbx>
@@ -1528,7 +1949,7 @@
                 <v:stroke joinstyle="miter"/>
                 <v:path gradientshapeok="t" o:connecttype="rect"/>
               </v:shapetype>
-              <v:shape id="Text Box 2" o:spid="_x0000_s1026" type="#_x0000_t202" style="position:absolute;margin-left:0;margin-top:14.6pt;width:274pt;height:91.95pt;z-index:251664384;visibility:visible;mso-wrap-style:square;mso-width-percent:0;mso-height-percent:0;mso-wrap-distance-left:9pt;mso-wrap-distance-top:3.6pt;mso-wrap-distance-right:9pt;mso-wrap-distance-bottom:3.6pt;mso-position-horizontal:left;mso-position-horizontal-relative:margin;mso-position-vertical:absolute;mso-position-vertical-relative:text;mso-width-percent:0;mso-height-percent:0;mso-width-relative:margin;mso-height-relative:margin;v-text-anchor:top" o:gfxdata="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" strokeweight=".25pt">
+              <v:shape id="Text Box 2" o:spid="_x0000_s1026" type="#_x0000_t202" style="position:absolute;margin-left:0;margin-top:14.6pt;width:274pt;height:92pt;z-index:251664384;visibility:visible;mso-wrap-style:square;mso-width-percent:0;mso-height-percent:0;mso-wrap-distance-left:9pt;mso-wrap-distance-top:3.6pt;mso-wrap-distance-right:9pt;mso-wrap-distance-bottom:3.6pt;mso-position-horizontal:left;mso-position-horizontal-relative:margin;mso-position-vertical:absolute;mso-position-vertical-relative:text;mso-width-percent:0;mso-height-percent:0;mso-width-relative:margin;mso-height-relative:margin;v-text-anchor:top" o:gfxdata="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" strokeweight=".25pt">
                 <v:textbox>
                   <w:txbxContent>
                     <w:p>
@@ -1543,11 +1964,6 @@
                     </w:p>
                     <w:p>
                       <w:pPr>
-                        <w:pStyle w:val="ListParagraph"/>
-                        <w:numPr>
-                          <w:ilvl w:val="0"/>
-                          <w:numId w:val="6"/>
-                        </w:numPr>
                         <w:rPr>
                           <w:b/>
                           <w:bCs/>
@@ -1558,16 +1974,11 @@
                           <w:b/>
                           <w:bCs/>
                         </w:rPr>
-                        <w:t>Beginning Balance (Nov 10): 0.00 ECO</w:t>
+                        <w:t>Beginning Balance (Nov 01): 0.00 ECO</w:t>
                       </w:r>
                     </w:p>
                     <w:p>
                       <w:pPr>
-                        <w:pStyle w:val="ListParagraph"/>
-                        <w:numPr>
-                          <w:ilvl w:val="0"/>
-                          <w:numId w:val="6"/>
-                        </w:numPr>
                         <w:rPr>
                           <w:b/>
                           <w:bCs/>
@@ -1578,23 +1989,11 @@
                           <w:b/>
                           <w:bCs/>
                         </w:rPr>
-                        <w:t xml:space="preserve">Total Deposits: </w:t>
-                      </w:r>
-                      <w:r>
-                        <w:rPr>
-                          <w:b/>
-                          <w:bCs/>
-                        </w:rPr>
-                        <w:t>+750.00 ECO</w:t>
+                        <w:t>Total Deposits: +1693.00 ECO</w:t>
                       </w:r>
                     </w:p>
                     <w:p>
                       <w:pPr>
-                        <w:pStyle w:val="ListParagraph"/>
-                        <w:numPr>
-                          <w:ilvl w:val="0"/>
-                          <w:numId w:val="6"/>
-                        </w:numPr>
                         <w:rPr>
                           <w:b/>
                           <w:bCs/>
@@ -1605,30 +2004,18 @@
                           <w:b/>
                           <w:bCs/>
                         </w:rPr>
-                        <w:t>Total Withdrawals: -500.00 ECO</w:t>
+                        <w:t>Total Withdrawals: -820.00 ECO</w:t>
                       </w:r>
                     </w:p>
                     <w:p>
-                      <w:pPr>
-                        <w:pStyle w:val="ListParagraph"/>
-                        <w:numPr>
-                          <w:ilvl w:val="0"/>
-                          <w:numId w:val="6"/>
-                        </w:numPr>
-                        <w:rPr>
-                          <w:b/>
-                          <w:bCs/>
-                        </w:rPr>
-                      </w:pPr>
                       <w:r>
                         <w:rPr>
                           <w:b/>
                           <w:bCs/>
                         </w:rPr>
-                        <w:t>Ending Balance (Nov 10): 250.00 ECO</w:t>
+                        <w:t>Ending Balance (Nov 18): 873.00 ECO</w:t>
                       </w:r>
                     </w:p>
-                    <w:p/>
                     <w:p/>
                   </w:txbxContent>
                 </v:textbox>
@@ -1759,16 +2146,411 @@
         <w:spacing w:line="275" w:lineRule="auto"/>
       </w:pPr>
       <w:r>
-        <w:t xml:space="preserve">--End of </w:t>
+        <w:t>--End of Repor</w:t>
       </w:r>
-      <w:proofErr w:type="gramStart"/>
       <w:r>
-        <w:t>Report.-</w:t>
+        <w:t xml:space="preserve">t </w:t>
       </w:r>
-      <w:proofErr w:type="gramEnd"/>
       <w:r>
-        <w:t>-</w:t>
+        <w:t>--</w:t>
       </w:r>
+    </w:p>
+    <w:p>
+      <w:pPr>
+        <w:pBdr>
+          <w:top w:val="nil"/>
+          <w:left w:val="nil"/>
+          <w:bottom w:val="nil"/>
+          <w:right w:val="nil"/>
+          <w:between w:val="nil"/>
+        </w:pBdr>
+        <w:spacing w:line="275" w:lineRule="auto"/>
+      </w:pPr>
+      <w:bookmarkStart w:id="0" w:name="_Hlk214317784"/>
+    </w:p>
+    <w:p>
+      <w:pPr>
+        <w:pBdr>
+          <w:top w:val="nil"/>
+          <w:left w:val="nil"/>
+          <w:bottom w:val="nil"/>
+          <w:right w:val="nil"/>
+          <w:between w:val="nil"/>
+        </w:pBdr>
+        <w:spacing w:line="275" w:lineRule="auto"/>
+      </w:pPr>
+    </w:p>
+    <w:p>
+      <w:pPr>
+        <w:pBdr>
+          <w:top w:val="nil"/>
+          <w:left w:val="nil"/>
+          <w:bottom w:val="nil"/>
+          <w:right w:val="nil"/>
+          <w:between w:val="nil"/>
+        </w:pBdr>
+        <w:spacing w:line="275" w:lineRule="auto"/>
+      </w:pPr>
+    </w:p>
+    <w:p>
+      <w:pPr>
+        <w:pBdr>
+          <w:top w:val="nil"/>
+          <w:left w:val="nil"/>
+          <w:bottom w:val="nil"/>
+          <w:right w:val="nil"/>
+          <w:between w:val="nil"/>
+        </w:pBdr>
+        <w:spacing w:line="275" w:lineRule="auto"/>
+      </w:pPr>
+    </w:p>
+    <w:p>
+      <w:pPr>
+        <w:pBdr>
+          <w:top w:val="nil"/>
+          <w:left w:val="nil"/>
+          <w:bottom w:val="nil"/>
+          <w:right w:val="nil"/>
+          <w:between w:val="nil"/>
+        </w:pBdr>
+        <w:spacing w:line="275" w:lineRule="auto"/>
+      </w:pPr>
+    </w:p>
+    <w:p>
+      <w:pPr>
+        <w:pBdr>
+          <w:top w:val="nil"/>
+          <w:left w:val="nil"/>
+          <w:bottom w:val="nil"/>
+          <w:right w:val="nil"/>
+          <w:between w:val="nil"/>
+        </w:pBdr>
+        <w:spacing w:line="275" w:lineRule="auto"/>
+      </w:pPr>
+    </w:p>
+    <w:p>
+      <w:pPr>
+        <w:pBdr>
+          <w:top w:val="nil"/>
+          <w:left w:val="nil"/>
+          <w:bottom w:val="nil"/>
+          <w:right w:val="nil"/>
+          <w:between w:val="nil"/>
+        </w:pBdr>
+        <w:spacing w:line="275" w:lineRule="auto"/>
+      </w:pPr>
+    </w:p>
+    <w:p>
+      <w:pPr>
+        <w:pBdr>
+          <w:top w:val="nil"/>
+          <w:left w:val="nil"/>
+          <w:bottom w:val="nil"/>
+          <w:right w:val="nil"/>
+          <w:between w:val="nil"/>
+        </w:pBdr>
+        <w:spacing w:line="275" w:lineRule="auto"/>
+      </w:pPr>
+    </w:p>
+    <w:p>
+      <w:pPr>
+        <w:pBdr>
+          <w:top w:val="nil"/>
+          <w:left w:val="nil"/>
+          <w:bottom w:val="nil"/>
+          <w:right w:val="nil"/>
+          <w:between w:val="nil"/>
+        </w:pBdr>
+        <w:spacing w:line="275" w:lineRule="auto"/>
+      </w:pPr>
+    </w:p>
+    <w:p>
+      <w:pPr>
+        <w:pBdr>
+          <w:top w:val="nil"/>
+          <w:left w:val="nil"/>
+          <w:bottom w:val="nil"/>
+          <w:right w:val="nil"/>
+          <w:between w:val="nil"/>
+        </w:pBdr>
+        <w:spacing w:line="275" w:lineRule="auto"/>
+      </w:pPr>
+    </w:p>
+    <w:p>
+      <w:pPr>
+        <w:pBdr>
+          <w:top w:val="nil"/>
+          <w:left w:val="nil"/>
+          <w:bottom w:val="nil"/>
+          <w:right w:val="nil"/>
+          <w:between w:val="nil"/>
+        </w:pBdr>
+        <w:spacing w:line="275" w:lineRule="auto"/>
+      </w:pPr>
+    </w:p>
+    <w:p>
+      <w:pPr>
+        <w:pBdr>
+          <w:top w:val="nil"/>
+          <w:left w:val="nil"/>
+          <w:bottom w:val="nil"/>
+          <w:right w:val="nil"/>
+          <w:between w:val="nil"/>
+        </w:pBdr>
+        <w:spacing w:line="275" w:lineRule="auto"/>
+      </w:pPr>
+    </w:p>
+    <w:p>
+      <w:pPr>
+        <w:pBdr>
+          <w:top w:val="nil"/>
+          <w:left w:val="nil"/>
+          <w:bottom w:val="nil"/>
+          <w:right w:val="nil"/>
+          <w:between w:val="nil"/>
+        </w:pBdr>
+        <w:spacing w:line="275" w:lineRule="auto"/>
+      </w:pPr>
+    </w:p>
+    <w:p>
+      <w:pPr>
+        <w:pBdr>
+          <w:top w:val="nil"/>
+          <w:left w:val="nil"/>
+          <w:bottom w:val="nil"/>
+          <w:right w:val="nil"/>
+          <w:between w:val="nil"/>
+        </w:pBdr>
+        <w:spacing w:line="275" w:lineRule="auto"/>
+      </w:pPr>
+    </w:p>
+    <w:p>
+      <w:pPr>
+        <w:pBdr>
+          <w:top w:val="nil"/>
+          <w:left w:val="nil"/>
+          <w:bottom w:val="nil"/>
+          <w:right w:val="nil"/>
+          <w:between w:val="nil"/>
+        </w:pBdr>
+        <w:spacing w:line="275" w:lineRule="auto"/>
+      </w:pPr>
+    </w:p>
+    <w:p>
+      <w:pPr>
+        <w:pBdr>
+          <w:top w:val="nil"/>
+          <w:left w:val="nil"/>
+          <w:bottom w:val="nil"/>
+          <w:right w:val="nil"/>
+          <w:between w:val="nil"/>
+        </w:pBdr>
+        <w:spacing w:line="275" w:lineRule="auto"/>
+      </w:pPr>
+    </w:p>
+    <w:p>
+      <w:pPr>
+        <w:pBdr>
+          <w:top w:val="nil"/>
+          <w:left w:val="nil"/>
+          <w:bottom w:val="nil"/>
+          <w:right w:val="nil"/>
+          <w:between w:val="nil"/>
+        </w:pBdr>
+        <w:spacing w:line="275" w:lineRule="auto"/>
+      </w:pPr>
+    </w:p>
+    <w:p>
+      <w:pPr>
+        <w:pBdr>
+          <w:top w:val="nil"/>
+          <w:left w:val="nil"/>
+          <w:bottom w:val="nil"/>
+          <w:right w:val="nil"/>
+          <w:between w:val="nil"/>
+        </w:pBdr>
+        <w:spacing w:line="275" w:lineRule="auto"/>
+      </w:pPr>
+    </w:p>
+    <w:p>
+      <w:pPr>
+        <w:pBdr>
+          <w:top w:val="nil"/>
+          <w:left w:val="nil"/>
+          <w:bottom w:val="nil"/>
+          <w:right w:val="nil"/>
+          <w:between w:val="nil"/>
+        </w:pBdr>
+        <w:spacing w:line="275" w:lineRule="auto"/>
+      </w:pPr>
+    </w:p>
+    <w:p>
+      <w:pPr>
+        <w:pBdr>
+          <w:top w:val="nil"/>
+          <w:left w:val="nil"/>
+          <w:bottom w:val="nil"/>
+          <w:right w:val="nil"/>
+          <w:between w:val="nil"/>
+        </w:pBdr>
+        <w:spacing w:line="275" w:lineRule="auto"/>
+      </w:pPr>
+    </w:p>
+    <w:p>
+      <w:pPr>
+        <w:pBdr>
+          <w:top w:val="nil"/>
+          <w:left w:val="nil"/>
+          <w:bottom w:val="nil"/>
+          <w:right w:val="nil"/>
+          <w:between w:val="nil"/>
+        </w:pBdr>
+        <w:spacing w:line="275" w:lineRule="auto"/>
+      </w:pPr>
+    </w:p>
+    <w:p>
+      <w:pPr>
+        <w:pBdr>
+          <w:top w:val="nil"/>
+          <w:left w:val="nil"/>
+          <w:bottom w:val="nil"/>
+          <w:right w:val="nil"/>
+          <w:between w:val="nil"/>
+        </w:pBdr>
+        <w:spacing w:line="275" w:lineRule="auto"/>
+      </w:pPr>
+    </w:p>
+    <w:p>
+      <w:pPr>
+        <w:pBdr>
+          <w:top w:val="nil"/>
+          <w:left w:val="nil"/>
+          <w:bottom w:val="nil"/>
+          <w:right w:val="nil"/>
+          <w:between w:val="nil"/>
+        </w:pBdr>
+        <w:spacing w:line="275" w:lineRule="auto"/>
+      </w:pPr>
+    </w:p>
+    <w:p>
+      <w:pPr>
+        <w:pBdr>
+          <w:top w:val="nil"/>
+          <w:left w:val="nil"/>
+          <w:bottom w:val="nil"/>
+          <w:right w:val="nil"/>
+          <w:between w:val="nil"/>
+        </w:pBdr>
+        <w:spacing w:line="275" w:lineRule="auto"/>
+      </w:pPr>
+    </w:p>
+    <w:p>
+      <w:pPr>
+        <w:pBdr>
+          <w:top w:val="nil"/>
+          <w:left w:val="nil"/>
+          <w:bottom w:val="nil"/>
+          <w:right w:val="nil"/>
+          <w:between w:val="nil"/>
+        </w:pBdr>
+        <w:spacing w:line="275" w:lineRule="auto"/>
+      </w:pPr>
+    </w:p>
+    <w:p>
+      <w:pPr>
+        <w:pBdr>
+          <w:top w:val="nil"/>
+          <w:left w:val="nil"/>
+          <w:bottom w:val="nil"/>
+          <w:right w:val="nil"/>
+          <w:between w:val="nil"/>
+        </w:pBdr>
+        <w:spacing w:line="275" w:lineRule="auto"/>
+      </w:pPr>
+    </w:p>
+    <w:p>
+      <w:pPr>
+        <w:pBdr>
+          <w:top w:val="nil"/>
+          <w:left w:val="nil"/>
+          <w:bottom w:val="nil"/>
+          <w:right w:val="nil"/>
+          <w:between w:val="nil"/>
+        </w:pBdr>
+        <w:spacing w:line="275" w:lineRule="auto"/>
+      </w:pPr>
+    </w:p>
+    <w:p>
+      <w:pPr>
+        <w:pBdr>
+          <w:top w:val="nil"/>
+          <w:left w:val="nil"/>
+          <w:bottom w:val="nil"/>
+          <w:right w:val="nil"/>
+          <w:between w:val="nil"/>
+        </w:pBdr>
+        <w:spacing w:line="275" w:lineRule="auto"/>
+      </w:pPr>
+    </w:p>
+    <w:p>
+      <w:pPr>
+        <w:pBdr>
+          <w:top w:val="nil"/>
+          <w:left w:val="nil"/>
+          <w:bottom w:val="nil"/>
+          <w:right w:val="nil"/>
+          <w:between w:val="nil"/>
+        </w:pBdr>
+        <w:spacing w:line="275" w:lineRule="auto"/>
+      </w:pPr>
+    </w:p>
+    <w:p>
+      <w:pPr>
+        <w:pBdr>
+          <w:top w:val="nil"/>
+          <w:left w:val="nil"/>
+          <w:bottom w:val="nil"/>
+          <w:right w:val="nil"/>
+          <w:between w:val="nil"/>
+        </w:pBdr>
+        <w:spacing w:line="275" w:lineRule="auto"/>
+      </w:pPr>
+    </w:p>
+    <w:p>
+      <w:pPr>
+        <w:pBdr>
+          <w:top w:val="nil"/>
+          <w:left w:val="nil"/>
+          <w:bottom w:val="nil"/>
+          <w:right w:val="nil"/>
+          <w:between w:val="nil"/>
+        </w:pBdr>
+        <w:spacing w:line="275" w:lineRule="auto"/>
+      </w:pPr>
+    </w:p>
+    <w:p>
+      <w:pPr>
+        <w:pBdr>
+          <w:top w:val="nil"/>
+          <w:left w:val="nil"/>
+          <w:bottom w:val="nil"/>
+          <w:right w:val="nil"/>
+          <w:between w:val="nil"/>
+        </w:pBdr>
+        <w:spacing w:line="275" w:lineRule="auto"/>
+      </w:pPr>
+    </w:p>
+    <w:p>
+      <w:pPr>
+        <w:pBdr>
+          <w:top w:val="nil"/>
+          <w:left w:val="nil"/>
+          <w:bottom w:val="nil"/>
+          <w:right w:val="nil"/>
+          <w:between w:val="nil"/>
+        </w:pBdr>
+        <w:spacing w:line="275" w:lineRule="auto"/>
+      </w:pPr>
     </w:p>
     <w:p>
       <w:pPr>
@@ -1895,11 +2677,12 @@
         </w:rPr>
         <w:t>© 2025 VeriCycle - Verified Value</w:t>
       </w:r>
+      <w:bookmarkEnd w:id="0"/>
     </w:p>
     <w:sectPr>
-      <w:headerReference w:type="even" r:id="rId10"/>
-      <w:headerReference w:type="default" r:id="rId11"/>
-      <w:headerReference w:type="first" r:id="rId12"/>
+      <w:headerReference w:type="even" r:id="rId11"/>
+      <w:headerReference w:type="default" r:id="rId12"/>
+      <w:headerReference w:type="first" r:id="rId13"/>
       <w:pgSz w:w="12240" w:h="15840"/>
       <w:pgMar w:top="1134" w:right="1440" w:bottom="0" w:left="1440" w:header="0" w:footer="720" w:gutter="0"/>
       <w:pgNumType w:start="0"/>
@@ -3238,6 +4021,7 @@
   <w:style w:type="paragraph" w:default="1" w:styleId="Normal">
     <w:name w:val="Normal"/>
     <w:qFormat/>
+    <w:rsid w:val="00B103E3"/>
   </w:style>
   <w:style w:type="paragraph" w:styleId="Heading1">
     <w:name w:val="heading 1"/>
@@ -3314,6 +4098,7 @@
     <w:name w:val="heading 4"/>
     <w:basedOn w:val="Normal"/>
     <w:next w:val="Normal"/>
+    <w:link w:val="Heading4Char"/>
     <w:uiPriority w:val="9"/>
     <w:unhideWhenUsed/>
     <w:qFormat/>
@@ -3387,6 +4172,7 @@
   <w:style w:type="character" w:default="1" w:styleId="DefaultParagraphFont">
     <w:name w:val="Default Paragraph Font"/>
     <w:uiPriority w:val="1"/>
+    <w:semiHidden/>
     <w:unhideWhenUsed/>
   </w:style>
   <w:style w:type="table" w:default="1" w:styleId="TableNormal">
@@ -3988,6 +4774,41 @@
       <w:ind w:left="720"/>
       <w:contextualSpacing/>
     </w:pPr>
+  </w:style>
+  <w:style w:type="character" w:styleId="Hyperlink">
+    <w:name w:val="Hyperlink"/>
+    <w:basedOn w:val="DefaultParagraphFont"/>
+    <w:uiPriority w:val="99"/>
+    <w:unhideWhenUsed/>
+    <w:rsid w:val="005A2846"/>
+    <w:rPr>
+      <w:color w:val="0000FF" w:themeColor="hyperlink"/>
+      <w:u w:val="single"/>
+    </w:rPr>
+  </w:style>
+  <w:style w:type="character" w:styleId="UnresolvedMention">
+    <w:name w:val="Unresolved Mention"/>
+    <w:basedOn w:val="DefaultParagraphFont"/>
+    <w:uiPriority w:val="99"/>
+    <w:semiHidden/>
+    <w:unhideWhenUsed/>
+    <w:rsid w:val="005A2846"/>
+    <w:rPr>
+      <w:color w:val="605E5C"/>
+      <w:shd w:val="clear" w:color="auto" w:fill="E1DFDD"/>
+    </w:rPr>
+  </w:style>
+  <w:style w:type="character" w:customStyle="1" w:styleId="Heading4Char">
+    <w:name w:val="Heading 4 Char"/>
+    <w:basedOn w:val="DefaultParagraphFont"/>
+    <w:link w:val="Heading4"/>
+    <w:uiPriority w:val="9"/>
+    <w:rsid w:val="008B49AC"/>
+    <w:rPr>
+      <w:b/>
+      <w:sz w:val="24"/>
+      <w:szCs w:val="24"/>
+    </w:rPr>
   </w:style>
 </w:styles>
 </file>

</xml_diff>